<commit_message>
some of Faust suggestions
I like schedule v3.
</commit_message>
<xml_diff>
--- a/Documentation/Connector Reliability and Signal Degradation 2.0.docx
+++ b/Documentation/Connector Reliability and Signal Degradation 2.0.docx
@@ -1,6 +1,6 @@
 
 <file path=word/document.xml><?xml version="1.0" encoding="utf-8"?>
-<w:document xmlns:wpc="http://schemas.microsoft.com/office/word/2010/wordprocessingCanvas" xmlns:mc="http://schemas.openxmlformats.org/markup-compatibility/2006" xmlns:o="urn:schemas-microsoft-com:office:office" xmlns:r="http://schemas.openxmlformats.org/officeDocument/2006/relationships" xmlns:m="http://schemas.openxmlformats.org/officeDocument/2006/math" xmlns:v="urn:schemas-microsoft-com:vml" xmlns:wp14="http://schemas.microsoft.com/office/word/2010/wordprocessingDrawing" xmlns:wp="http://schemas.openxmlformats.org/drawingml/2006/wordprocessingDrawing" xmlns:w10="urn:schemas-microsoft-com:office:word" xmlns:w="http://schemas.openxmlformats.org/wordprocessingml/2006/main" xmlns:w14="http://schemas.microsoft.com/office/word/2010/wordml" xmlns:w15="http://schemas.microsoft.com/office/word/2012/wordml" xmlns:wpg="http://schemas.microsoft.com/office/word/2010/wordprocessingGroup" xmlns:wpi="http://schemas.microsoft.com/office/word/2010/wordprocessingInk" xmlns:wne="http://schemas.microsoft.com/office/word/2006/wordml" xmlns:wps="http://schemas.microsoft.com/office/word/2010/wordprocessingShape" mc:Ignorable="w14 w15 wp14">
+<w:document xmlns:wpc="http://schemas.microsoft.com/office/word/2010/wordprocessingCanvas" xmlns:mc="http://schemas.openxmlformats.org/markup-compatibility/2006" xmlns:o="urn:schemas-microsoft-com:office:office" xmlns:r="http://schemas.openxmlformats.org/officeDocument/2006/relationships" xmlns:m="http://schemas.openxmlformats.org/officeDocument/2006/math" xmlns:v="urn:schemas-microsoft-com:vml" xmlns:wp14="http://schemas.microsoft.com/office/word/2010/wordprocessingDrawing" xmlns:wp="http://schemas.openxmlformats.org/drawingml/2006/wordprocessingDrawing" xmlns:w10="urn:schemas-microsoft-com:office:word" xmlns:w="http://schemas.openxmlformats.org/wordprocessingml/2006/main" xmlns:w14="http://schemas.microsoft.com/office/word/2010/wordml" xmlns:wpg="http://schemas.microsoft.com/office/word/2010/wordprocessingGroup" xmlns:wpi="http://schemas.microsoft.com/office/word/2010/wordprocessingInk" xmlns:wne="http://schemas.microsoft.com/office/word/2006/wordml" xmlns:wps="http://schemas.microsoft.com/office/word/2010/wordprocessingShape" mc:Ignorable="w14 wp14">
   <w:body>
     <w:p>
       <w:pPr>
@@ -37,10 +37,49 @@
         <w:pStyle w:val="NoSpacing"/>
       </w:pPr>
       <w:r>
-        <w:t xml:space="preserve">A connector provides a separable connections between elements inside an electronic system. This demo will demonstrate the reliability of different connectors in respect to how they affect the degradation of the signal passing though the connectors. One main point to focus on in this </w:t>
-      </w:r>
-      <w:r>
-        <w:t>experiment is how ranging frequencies cannot be handled by common connectors and how they specifically change the signal.</w:t>
+        <w:t xml:space="preserve">A connector provides </w:t>
+      </w:r>
+      <w:r>
+        <w:t>separable connections between elements inside</w:t>
+      </w:r>
+      <w:r>
+        <w:t xml:space="preserve"> an electronic system. This experiment</w:t>
+      </w:r>
+      <w:r>
+        <w:t xml:space="preserve"> will demonstrate the reliability of different connectors </w:t>
+      </w:r>
+      <w:r>
+        <w:t xml:space="preserve">by observing signal </w:t>
+      </w:r>
+      <w:r>
+        <w:t xml:space="preserve">degradation passing though the connectors. </w:t>
+      </w:r>
+      <w:r>
+        <w:t>T</w:t>
+      </w:r>
+      <w:r>
+        <w:t xml:space="preserve">his </w:t>
+      </w:r>
+      <w:r>
+        <w:t xml:space="preserve">experiment </w:t>
+      </w:r>
+      <w:r>
+        <w:t>will demonstrate</w:t>
+      </w:r>
+      <w:r>
+        <w:t xml:space="preserve"> how </w:t>
+      </w:r>
+      <w:r>
+        <w:t>high frequency ranges</w:t>
+      </w:r>
+      <w:r>
+        <w:t xml:space="preserve"> cannot be handled b</w:t>
+      </w:r>
+      <w:r>
+        <w:t>y common connectors which</w:t>
+      </w:r>
+      <w:r>
+        <w:t xml:space="preserve"> change the signal.</w:t>
       </w:r>
     </w:p>
     <w:p/>
@@ -153,7 +192,20 @@
           <w:color w:val="auto"/>
           <w:spacing w:val="0"/>
         </w:rPr>
-        <w:t>Minimum of 3 connectors fully connected on board</w:t>
+        <w:t>Minimum of 3 connectors fully connected o</w:t>
+      </w:r>
+      <w:bookmarkStart w:id="0" w:name="_GoBack"/>
+      <w:bookmarkEnd w:id="0"/>
+      <w:r>
+        <w:rPr>
+          <w:rStyle w:val="IntenseReference"/>
+          <w:b w:val="0"/>
+          <w:bCs w:val="0"/>
+          <w:smallCaps w:val="0"/>
+          <w:color w:val="auto"/>
+          <w:spacing w:val="0"/>
+        </w:rPr>
+        <w:t>n board</w:t>
       </w:r>
     </w:p>
     <w:p>
@@ -181,7 +233,18 @@
           <w:color w:val="auto"/>
           <w:spacing w:val="0"/>
         </w:rPr>
-        <w:t>Headers both before and after the connectors used to</w:t>
+        <w:t>Headers</w:t>
+      </w:r>
+      <w:r>
+        <w:rPr>
+          <w:rStyle w:val="IntenseReference"/>
+          <w:b w:val="0"/>
+          <w:bCs w:val="0"/>
+          <w:smallCaps w:val="0"/>
+          <w:color w:val="auto"/>
+          <w:spacing w:val="0"/>
+        </w:rPr>
+        <w:t xml:space="preserve"> before and after the connectors used to</w:t>
       </w:r>
       <w:r>
         <w:rPr>
@@ -203,7 +266,29 @@
           <w:color w:val="auto"/>
           <w:spacing w:val="0"/>
         </w:rPr>
-        <w:t xml:space="preserve"> the effects of said connector</w:t>
+        <w:t xml:space="preserve"> the effects o</w:t>
+      </w:r>
+      <w:r>
+        <w:rPr>
+          <w:rStyle w:val="IntenseReference"/>
+          <w:b w:val="0"/>
+          <w:bCs w:val="0"/>
+          <w:smallCaps w:val="0"/>
+          <w:color w:val="auto"/>
+          <w:spacing w:val="0"/>
+        </w:rPr>
+        <w:t xml:space="preserve">f the </w:t>
+      </w:r>
+      <w:r>
+        <w:rPr>
+          <w:rStyle w:val="IntenseReference"/>
+          <w:b w:val="0"/>
+          <w:bCs w:val="0"/>
+          <w:smallCaps w:val="0"/>
+          <w:color w:val="auto"/>
+          <w:spacing w:val="0"/>
+        </w:rPr>
+        <w:t>connector</w:t>
       </w:r>
       <w:r>
         <w:rPr>
@@ -354,29 +439,7 @@
           <w:color w:val="auto"/>
           <w:spacing w:val="0"/>
         </w:rPr>
-        <w:t>Writt</w:t>
-      </w:r>
-      <w:r>
-        <w:rPr>
-          <w:rStyle w:val="IntenseReference"/>
-          <w:b w:val="0"/>
-          <w:bCs w:val="0"/>
-          <w:smallCaps w:val="0"/>
-          <w:color w:val="auto"/>
-          <w:spacing w:val="0"/>
-        </w:rPr>
-        <w:t xml:space="preserve">en lab document to provide instruction </w:t>
-      </w:r>
-      <w:r>
-        <w:rPr>
-          <w:rStyle w:val="IntenseReference"/>
-          <w:b w:val="0"/>
-          <w:bCs w:val="0"/>
-          <w:smallCaps w:val="0"/>
-          <w:color w:val="auto"/>
-          <w:spacing w:val="0"/>
-        </w:rPr>
-        <w:t>to use the board to see the effects</w:t>
+        <w:t>May have an internal adjustable clock used as the test signal</w:t>
       </w:r>
     </w:p>
     <w:p>
@@ -404,34 +467,6 @@
           <w:color w:val="auto"/>
           <w:spacing w:val="0"/>
         </w:rPr>
-        <w:t>May have an internal adjustable clock used as the test signal</w:t>
-      </w:r>
-    </w:p>
-    <w:p>
-      <w:pPr>
-        <w:pStyle w:val="NoSpacing"/>
-        <w:numPr>
-          <w:ilvl w:val="0"/>
-          <w:numId w:val="4"/>
-        </w:numPr>
-        <w:rPr>
-          <w:rStyle w:val="IntenseReference"/>
-          <w:b w:val="0"/>
-          <w:bCs w:val="0"/>
-          <w:smallCaps w:val="0"/>
-          <w:color w:val="auto"/>
-          <w:spacing w:val="0"/>
-        </w:rPr>
-      </w:pPr>
-      <w:r>
-        <w:rPr>
-          <w:rStyle w:val="IntenseReference"/>
-          <w:b w:val="0"/>
-          <w:bCs w:val="0"/>
-          <w:smallCaps w:val="0"/>
-          <w:color w:val="auto"/>
-          <w:spacing w:val="0"/>
-        </w:rPr>
         <w:t>Must have independent header for injection of foreign signal to be chosen by the user</w:t>
       </w:r>
     </w:p>
@@ -485,7 +520,7 @@
         </w:numPr>
       </w:pPr>
       <w:r>
-        <w:t>Signal generator, signal source, or use of internal clock</w:t>
+        <w:t>Oscilloscope with a minimum of two input sources</w:t>
       </w:r>
     </w:p>
     <w:p>
@@ -497,7 +532,7 @@
         </w:numPr>
       </w:pPr>
       <w:r>
-        <w:t>Oscilloscope with a minimum of two input sources</w:t>
+        <w:t xml:space="preserve">USB power via wall adapter or computer port </w:t>
       </w:r>
     </w:p>
     <w:p>
@@ -509,7 +544,13 @@
         </w:numPr>
       </w:pPr>
       <w:r>
-        <w:t xml:space="preserve">USB power via wall adapter or computer port </w:t>
+        <w:t>Optional s</w:t>
+      </w:r>
+      <w:r>
+        <w:t xml:space="preserve">ignal generator or </w:t>
+      </w:r>
+      <w:r>
+        <w:t>signal source</w:t>
       </w:r>
     </w:p>
     <w:p>
@@ -575,22 +616,13 @@
         <w:t>. If using an external source, adjust the frequency</w:t>
       </w:r>
       <w:r>
-        <w:t xml:space="preserve"> and see how the signal breaks down the further you increase the frequency. Once one connector </w:t>
-      </w:r>
-      <w:bookmarkStart w:id="0" w:name="_GoBack"/>
-      <w:bookmarkEnd w:id="0"/>
-      <w:r>
-        <w:t>is tested, move to the next</w:t>
+        <w:t xml:space="preserve"> and see how the signal breaks down the further you increase the frequency. Once one connector is tested, move to the next</w:t>
       </w:r>
       <w:r>
         <w:t xml:space="preserve"> connector type and notice the changes it has at the same frequency</w:t>
       </w:r>
       <w:r>
-        <w:t xml:space="preserve">. The connectors have been arranged on the board from lowest to highest max frequency. Once all connectors have been tested, try </w:t>
-      </w:r>
-      <w:r>
-        <w:lastRenderedPageBreak/>
-        <w:t>to figure out what the max frequency is for each. What effect would this have in a real world application.</w:t>
+        <w:t>. The connectors have been arranged on the board from lowest to highest max frequency. Once all connectors have been tested, try to figure out what the max frequency is for each. What effect would this have in a real world application.</w:t>
       </w:r>
     </w:p>
     <w:sectPr>
@@ -604,7 +636,7 @@
 </file>
 
 <file path=word/numbering.xml><?xml version="1.0" encoding="utf-8"?>
-<w:numbering xmlns:wpc="http://schemas.microsoft.com/office/word/2010/wordprocessingCanvas" xmlns:mc="http://schemas.openxmlformats.org/markup-compatibility/2006" xmlns:o="urn:schemas-microsoft-com:office:office" xmlns:r="http://schemas.openxmlformats.org/officeDocument/2006/relationships" xmlns:m="http://schemas.openxmlformats.org/officeDocument/2006/math" xmlns:v="urn:schemas-microsoft-com:vml" xmlns:wp14="http://schemas.microsoft.com/office/word/2010/wordprocessingDrawing" xmlns:wp="http://schemas.openxmlformats.org/drawingml/2006/wordprocessingDrawing" xmlns:w10="urn:schemas-microsoft-com:office:word" xmlns:w="http://schemas.openxmlformats.org/wordprocessingml/2006/main" xmlns:w14="http://schemas.microsoft.com/office/word/2010/wordml" xmlns:w15="http://schemas.microsoft.com/office/word/2012/wordml" xmlns:wpg="http://schemas.microsoft.com/office/word/2010/wordprocessingGroup" xmlns:wpi="http://schemas.microsoft.com/office/word/2010/wordprocessingInk" xmlns:wne="http://schemas.microsoft.com/office/word/2006/wordml" xmlns:wps="http://schemas.microsoft.com/office/word/2010/wordprocessingShape" mc:Ignorable="w14 w15 wp14">
+<w:numbering xmlns:wpc="http://schemas.microsoft.com/office/word/2010/wordprocessingCanvas" xmlns:mc="http://schemas.openxmlformats.org/markup-compatibility/2006" xmlns:o="urn:schemas-microsoft-com:office:office" xmlns:r="http://schemas.openxmlformats.org/officeDocument/2006/relationships" xmlns:m="http://schemas.openxmlformats.org/officeDocument/2006/math" xmlns:v="urn:schemas-microsoft-com:vml" xmlns:wp14="http://schemas.microsoft.com/office/word/2010/wordprocessingDrawing" xmlns:wp="http://schemas.openxmlformats.org/drawingml/2006/wordprocessingDrawing" xmlns:w10="urn:schemas-microsoft-com:office:word" xmlns:w="http://schemas.openxmlformats.org/wordprocessingml/2006/main" xmlns:w14="http://schemas.microsoft.com/office/word/2010/wordml" xmlns:wpg="http://schemas.microsoft.com/office/word/2010/wordprocessingGroup" xmlns:wpi="http://schemas.microsoft.com/office/word/2010/wordprocessingInk" xmlns:wne="http://schemas.microsoft.com/office/word/2006/wordml" xmlns:wps="http://schemas.microsoft.com/office/word/2010/wordprocessingShape" mc:Ignorable="w14 wp14">
   <w:abstractNum w:abstractNumId="0">
     <w:nsid w:val="00027097"/>
     <w:multiLevelType w:val="hybridMultilevel"/>
@@ -1077,7 +1109,7 @@
 </file>
 
 <file path=word/styles.xml><?xml version="1.0" encoding="utf-8"?>
-<w:styles xmlns:mc="http://schemas.openxmlformats.org/markup-compatibility/2006" xmlns:r="http://schemas.openxmlformats.org/officeDocument/2006/relationships" xmlns:w="http://schemas.openxmlformats.org/wordprocessingml/2006/main" xmlns:w14="http://schemas.microsoft.com/office/word/2010/wordml" xmlns:w15="http://schemas.microsoft.com/office/word/2012/wordml" mc:Ignorable="w14 w15">
+<w:styles xmlns:mc="http://schemas.openxmlformats.org/markup-compatibility/2006" xmlns:r="http://schemas.openxmlformats.org/officeDocument/2006/relationships" xmlns:w="http://schemas.openxmlformats.org/wordprocessingml/2006/main" xmlns:w14="http://schemas.microsoft.com/office/word/2010/wordml" mc:Ignorable="w14">
   <w:docDefaults>
     <w:rPrDefault>
       <w:rPr>
@@ -1093,378 +1125,438 @@
       </w:pPr>
     </w:pPrDefault>
   </w:docDefaults>
-  <w:latentStyles w:defLockedState="0" w:defUIPriority="99" w:defSemiHidden="0" w:defUnhideWhenUsed="0" w:defQFormat="0" w:count="371">
-    <w:lsdException w:name="Normal" w:uiPriority="0" w:qFormat="1"/>
-    <w:lsdException w:name="heading 1" w:uiPriority="9" w:qFormat="1"/>
-    <w:lsdException w:name="heading 2" w:semiHidden="1" w:uiPriority="9" w:unhideWhenUsed="1" w:qFormat="1"/>
-    <w:lsdException w:name="heading 3" w:semiHidden="1" w:uiPriority="9" w:unhideWhenUsed="1" w:qFormat="1"/>
-    <w:lsdException w:name="heading 4" w:semiHidden="1" w:uiPriority="9" w:unhideWhenUsed="1" w:qFormat="1"/>
-    <w:lsdException w:name="heading 5" w:semiHidden="1" w:uiPriority="9" w:unhideWhenUsed="1" w:qFormat="1"/>
-    <w:lsdException w:name="heading 6" w:semiHidden="1" w:uiPriority="9" w:unhideWhenUsed="1" w:qFormat="1"/>
-    <w:lsdException w:name="heading 7" w:semiHidden="1" w:uiPriority="9" w:unhideWhenUsed="1" w:qFormat="1"/>
-    <w:lsdException w:name="heading 8" w:semiHidden="1" w:uiPriority="9" w:unhideWhenUsed="1" w:qFormat="1"/>
-    <w:lsdException w:name="heading 9" w:semiHidden="1" w:uiPriority="9" w:unhideWhenUsed="1" w:qFormat="1"/>
-    <w:lsdException w:name="index 1" w:semiHidden="1" w:unhideWhenUsed="1"/>
-    <w:lsdException w:name="index 2" w:semiHidden="1" w:unhideWhenUsed="1"/>
-    <w:lsdException w:name="index 3" w:semiHidden="1" w:unhideWhenUsed="1"/>
-    <w:lsdException w:name="index 4" w:semiHidden="1" w:unhideWhenUsed="1"/>
-    <w:lsdException w:name="index 5" w:semiHidden="1" w:unhideWhenUsed="1"/>
-    <w:lsdException w:name="index 6" w:semiHidden="1" w:unhideWhenUsed="1"/>
-    <w:lsdException w:name="index 7" w:semiHidden="1" w:unhideWhenUsed="1"/>
-    <w:lsdException w:name="index 8" w:semiHidden="1" w:unhideWhenUsed="1"/>
-    <w:lsdException w:name="index 9" w:semiHidden="1" w:unhideWhenUsed="1"/>
-    <w:lsdException w:name="toc 1" w:semiHidden="1" w:uiPriority="39" w:unhideWhenUsed="1"/>
-    <w:lsdException w:name="toc 2" w:semiHidden="1" w:uiPriority="39" w:unhideWhenUsed="1"/>
-    <w:lsdException w:name="toc 3" w:semiHidden="1" w:uiPriority="39" w:unhideWhenUsed="1"/>
-    <w:lsdException w:name="toc 4" w:semiHidden="1" w:uiPriority="39" w:unhideWhenUsed="1"/>
-    <w:lsdException w:name="toc 5" w:semiHidden="1" w:uiPriority="39" w:unhideWhenUsed="1"/>
-    <w:lsdException w:name="toc 6" w:semiHidden="1" w:uiPriority="39" w:unhideWhenUsed="1"/>
-    <w:lsdException w:name="toc 7" w:semiHidden="1" w:uiPriority="39" w:unhideWhenUsed="1"/>
-    <w:lsdException w:name="toc 8" w:semiHidden="1" w:uiPriority="39" w:unhideWhenUsed="1"/>
-    <w:lsdException w:name="toc 9" w:semiHidden="1" w:uiPriority="39" w:unhideWhenUsed="1"/>
-    <w:lsdException w:name="Normal Indent" w:semiHidden="1" w:unhideWhenUsed="1"/>
-    <w:lsdException w:name="footnote text" w:semiHidden="1" w:unhideWhenUsed="1"/>
-    <w:lsdException w:name="annotation text" w:semiHidden="1" w:unhideWhenUsed="1"/>
-    <w:lsdException w:name="header" w:semiHidden="1" w:unhideWhenUsed="1"/>
-    <w:lsdException w:name="footer" w:semiHidden="1" w:unhideWhenUsed="1"/>
-    <w:lsdException w:name="index heading" w:semiHidden="1" w:unhideWhenUsed="1"/>
-    <w:lsdException w:name="caption" w:semiHidden="1" w:uiPriority="35" w:unhideWhenUsed="1" w:qFormat="1"/>
-    <w:lsdException w:name="table of figures" w:semiHidden="1" w:unhideWhenUsed="1"/>
-    <w:lsdException w:name="envelope address" w:semiHidden="1" w:unhideWhenUsed="1"/>
-    <w:lsdException w:name="envelope return" w:semiHidden="1" w:unhideWhenUsed="1"/>
-    <w:lsdException w:name="footnote reference" w:semiHidden="1" w:unhideWhenUsed="1"/>
-    <w:lsdException w:name="annotation reference" w:semiHidden="1" w:unhideWhenUsed="1"/>
-    <w:lsdException w:name="line number" w:semiHidden="1" w:unhideWhenUsed="1"/>
-    <w:lsdException w:name="page number" w:semiHidden="1" w:unhideWhenUsed="1"/>
-    <w:lsdException w:name="endnote reference" w:semiHidden="1" w:unhideWhenUsed="1"/>
-    <w:lsdException w:name="endnote text" w:semiHidden="1" w:unhideWhenUsed="1"/>
-    <w:lsdException w:name="table of authorities" w:semiHidden="1" w:unhideWhenUsed="1"/>
-    <w:lsdException w:name="macro" w:semiHidden="1" w:unhideWhenUsed="1"/>
-    <w:lsdException w:name="toa heading" w:semiHidden="1" w:unhideWhenUsed="1"/>
-    <w:lsdException w:name="List" w:semiHidden="1" w:unhideWhenUsed="1"/>
-    <w:lsdException w:name="List Bullet" w:semiHidden="1" w:unhideWhenUsed="1"/>
-    <w:lsdException w:name="List Number" w:semiHidden="1" w:unhideWhenUsed="1"/>
-    <w:lsdException w:name="List 2" w:semiHidden="1" w:unhideWhenUsed="1"/>
-    <w:lsdException w:name="List 3" w:semiHidden="1" w:unhideWhenUsed="1"/>
-    <w:lsdException w:name="List 4" w:semiHidden="1" w:unhideWhenUsed="1"/>
-    <w:lsdException w:name="List 5" w:semiHidden="1" w:unhideWhenUsed="1"/>
-    <w:lsdException w:name="List Bullet 2" w:semiHidden="1" w:unhideWhenUsed="1"/>
-    <w:lsdException w:name="List Bullet 3" w:semiHidden="1" w:unhideWhenUsed="1"/>
-    <w:lsdException w:name="List Bullet 4" w:semiHidden="1" w:unhideWhenUsed="1"/>
-    <w:lsdException w:name="List Bullet 5" w:semiHidden="1" w:unhideWhenUsed="1"/>
-    <w:lsdException w:name="List Number 2" w:semiHidden="1" w:unhideWhenUsed="1"/>
-    <w:lsdException w:name="List Number 3" w:semiHidden="1" w:unhideWhenUsed="1"/>
-    <w:lsdException w:name="List Number 4" w:semiHidden="1" w:unhideWhenUsed="1"/>
-    <w:lsdException w:name="List Number 5" w:semiHidden="1" w:unhideWhenUsed="1"/>
-    <w:lsdException w:name="Title" w:uiPriority="10" w:qFormat="1"/>
-    <w:lsdException w:name="Closing" w:semiHidden="1" w:unhideWhenUsed="1"/>
-    <w:lsdException w:name="Signature" w:semiHidden="1" w:unhideWhenUsed="1"/>
-    <w:lsdException w:name="Default Paragraph Font" w:semiHidden="1" w:uiPriority="1" w:unhideWhenUsed="1"/>
-    <w:lsdException w:name="Body Text" w:semiHidden="1" w:unhideWhenUsed="1"/>
-    <w:lsdException w:name="Body Text Indent" w:semiHidden="1" w:unhideWhenUsed="1"/>
-    <w:lsdException w:name="List Continue" w:semiHidden="1" w:unhideWhenUsed="1"/>
-    <w:lsdException w:name="List Continue 2" w:semiHidden="1" w:unhideWhenUsed="1"/>
-    <w:lsdException w:name="List Continue 3" w:semiHidden="1" w:unhideWhenUsed="1"/>
-    <w:lsdException w:name="List Continue 4" w:semiHidden="1" w:unhideWhenUsed="1"/>
-    <w:lsdException w:name="List Continue 5" w:semiHidden="1" w:unhideWhenUsed="1"/>
-    <w:lsdException w:name="Message Header" w:semiHidden="1" w:unhideWhenUsed="1"/>
-    <w:lsdException w:name="Subtitle" w:uiPriority="11" w:qFormat="1"/>
-    <w:lsdException w:name="Salutation" w:semiHidden="1" w:unhideWhenUsed="1"/>
-    <w:lsdException w:name="Date" w:semiHidden="1" w:unhideWhenUsed="1"/>
-    <w:lsdException w:name="Body Text First Indent" w:semiHidden="1" w:unhideWhenUsed="1"/>
-    <w:lsdException w:name="Body Text First Indent 2" w:semiHidden="1" w:unhideWhenUsed="1"/>
-    <w:lsdException w:name="Note Heading" w:semiHidden="1" w:unhideWhenUsed="1"/>
-    <w:lsdException w:name="Body Text 2" w:semiHidden="1" w:unhideWhenUsed="1"/>
-    <w:lsdException w:name="Body Text 3" w:semiHidden="1" w:unhideWhenUsed="1"/>
-    <w:lsdException w:name="Body Text Indent 2" w:semiHidden="1" w:unhideWhenUsed="1"/>
-    <w:lsdException w:name="Body Text Indent 3" w:semiHidden="1" w:unhideWhenUsed="1"/>
-    <w:lsdException w:name="Block Text" w:semiHidden="1" w:unhideWhenUsed="1"/>
-    <w:lsdException w:name="Hyperlink" w:semiHidden="1" w:unhideWhenUsed="1"/>
-    <w:lsdException w:name="FollowedHyperlink" w:semiHidden="1" w:unhideWhenUsed="1"/>
-    <w:lsdException w:name="Strong" w:uiPriority="22" w:qFormat="1"/>
-    <w:lsdException w:name="Emphasis" w:uiPriority="20" w:qFormat="1"/>
-    <w:lsdException w:name="Document Map" w:semiHidden="1" w:unhideWhenUsed="1"/>
-    <w:lsdException w:name="Plain Text" w:semiHidden="1" w:unhideWhenUsed="1"/>
-    <w:lsdException w:name="E-mail Signature" w:semiHidden="1" w:unhideWhenUsed="1"/>
-    <w:lsdException w:name="HTML Top of Form" w:semiHidden="1" w:unhideWhenUsed="1"/>
-    <w:lsdException w:name="HTML Bottom of Form" w:semiHidden="1" w:unhideWhenUsed="1"/>
-    <w:lsdException w:name="Normal (Web)" w:semiHidden="1" w:unhideWhenUsed="1"/>
-    <w:lsdException w:name="HTML Acronym" w:semiHidden="1" w:unhideWhenUsed="1"/>
-    <w:lsdException w:name="HTML Address" w:semiHidden="1" w:unhideWhenUsed="1"/>
-    <w:lsdException w:name="HTML Cite" w:semiHidden="1" w:unhideWhenUsed="1"/>
-    <w:lsdException w:name="HTML Code" w:semiHidden="1" w:unhideWhenUsed="1"/>
-    <w:lsdException w:name="HTML Definition" w:semiHidden="1" w:unhideWhenUsed="1"/>
-    <w:lsdException w:name="HTML Keyboard" w:semiHidden="1" w:unhideWhenUsed="1"/>
-    <w:lsdException w:name="HTML Preformatted" w:semiHidden="1" w:unhideWhenUsed="1"/>
-    <w:lsdException w:name="HTML Sample" w:semiHidden="1" w:unhideWhenUsed="1"/>
-    <w:lsdException w:name="HTML Typewriter" w:semiHidden="1" w:unhideWhenUsed="1"/>
-    <w:lsdException w:name="HTML Variable" w:semiHidden="1" w:unhideWhenUsed="1"/>
-    <w:lsdException w:name="Normal Table" w:semiHidden="1" w:unhideWhenUsed="1"/>
-    <w:lsdException w:name="annotation subject" w:semiHidden="1" w:unhideWhenUsed="1"/>
-    <w:lsdException w:name="No List" w:semiHidden="1" w:unhideWhenUsed="1"/>
-    <w:lsdException w:name="Outline List 1" w:semiHidden="1" w:unhideWhenUsed="1"/>
-    <w:lsdException w:name="Outline List 2" w:semiHidden="1" w:unhideWhenUsed="1"/>
-    <w:lsdException w:name="Outline List 3" w:semiHidden="1" w:unhideWhenUsed="1"/>
-    <w:lsdException w:name="Table Simple 1" w:semiHidden="1" w:unhideWhenUsed="1"/>
-    <w:lsdException w:name="Table Simple 2" w:semiHidden="1" w:unhideWhenUsed="1"/>
-    <w:lsdException w:name="Table Simple 3" w:semiHidden="1" w:unhideWhenUsed="1"/>
-    <w:lsdException w:name="Table Classic 1" w:semiHidden="1" w:unhideWhenUsed="1"/>
-    <w:lsdException w:name="Table Classic 2" w:semiHidden="1" w:unhideWhenUsed="1"/>
-    <w:lsdException w:name="Table Classic 3" w:semiHidden="1" w:unhideWhenUsed="1"/>
-    <w:lsdException w:name="Table Classic 4" w:semiHidden="1" w:unhideWhenUsed="1"/>
-    <w:lsdException w:name="Table Colorful 1" w:semiHidden="1" w:unhideWhenUsed="1"/>
-    <w:lsdException w:name="Table Colorful 2" w:semiHidden="1" w:unhideWhenUsed="1"/>
-    <w:lsdException w:name="Table Colorful 3" w:semiHidden="1" w:unhideWhenUsed="1"/>
-    <w:lsdException w:name="Table Columns 1" w:semiHidden="1" w:unhideWhenUsed="1"/>
-    <w:lsdException w:name="Table Columns 2" w:semiHidden="1" w:unhideWhenUsed="1"/>
-    <w:lsdException w:name="Table Columns 3" w:semiHidden="1" w:unhideWhenUsed="1"/>
-    <w:lsdException w:name="Table Columns 4" w:semiHidden="1" w:unhideWhenUsed="1"/>
-    <w:lsdException w:name="Table Columns 5" w:semiHidden="1" w:unhideWhenUsed="1"/>
-    <w:lsdException w:name="Table Grid 1" w:semiHidden="1" w:unhideWhenUsed="1"/>
-    <w:lsdException w:name="Table Grid 2" w:semiHidden="1" w:unhideWhenUsed="1"/>
-    <w:lsdException w:name="Table Grid 3" w:semiHidden="1" w:unhideWhenUsed="1"/>
-    <w:lsdException w:name="Table Grid 4" w:semiHidden="1" w:unhideWhenUsed="1"/>
-    <w:lsdException w:name="Table Grid 5" w:semiHidden="1" w:unhideWhenUsed="1"/>
-    <w:lsdException w:name="Table Grid 6" w:semiHidden="1" w:unhideWhenUsed="1"/>
-    <w:lsdException w:name="Table Grid 7" w:semiHidden="1" w:unhideWhenUsed="1"/>
-    <w:lsdException w:name="Table Grid 8" w:semiHidden="1" w:unhideWhenUsed="1"/>
-    <w:lsdException w:name="Table List 1" w:semiHidden="1" w:unhideWhenUsed="1"/>
-    <w:lsdException w:name="Table List 2" w:semiHidden="1" w:unhideWhenUsed="1"/>
-    <w:lsdException w:name="Table List 3" w:semiHidden="1" w:unhideWhenUsed="1"/>
-    <w:lsdException w:name="Table List 4" w:semiHidden="1" w:unhideWhenUsed="1"/>
-    <w:lsdException w:name="Table List 5" w:semiHidden="1" w:unhideWhenUsed="1"/>
-    <w:lsdException w:name="Table List 6" w:semiHidden="1" w:unhideWhenUsed="1"/>
-    <w:lsdException w:name="Table List 7" w:semiHidden="1" w:unhideWhenUsed="1"/>
-    <w:lsdException w:name="Table List 8" w:semiHidden="1" w:unhideWhenUsed="1"/>
-    <w:lsdException w:name="Table 3D effects 1" w:semiHidden="1" w:unhideWhenUsed="1"/>
-    <w:lsdException w:name="Table 3D effects 2" w:semiHidden="1" w:unhideWhenUsed="1"/>
-    <w:lsdException w:name="Table 3D effects 3" w:semiHidden="1" w:unhideWhenUsed="1"/>
-    <w:lsdException w:name="Table Contemporary" w:semiHidden="1" w:unhideWhenUsed="1"/>
-    <w:lsdException w:name="Table Elegant" w:semiHidden="1" w:unhideWhenUsed="1"/>
-    <w:lsdException w:name="Table Professional" w:semiHidden="1" w:unhideWhenUsed="1"/>
-    <w:lsdException w:name="Table Subtle 1" w:semiHidden="1" w:unhideWhenUsed="1"/>
-    <w:lsdException w:name="Table Subtle 2" w:semiHidden="1" w:unhideWhenUsed="1"/>
-    <w:lsdException w:name="Table Web 1" w:semiHidden="1" w:unhideWhenUsed="1"/>
-    <w:lsdException w:name="Table Web 2" w:semiHidden="1" w:unhideWhenUsed="1"/>
-    <w:lsdException w:name="Table Web 3" w:semiHidden="1" w:unhideWhenUsed="1"/>
-    <w:lsdException w:name="Balloon Text" w:semiHidden="1" w:unhideWhenUsed="1"/>
-    <w:lsdException w:name="Table Grid" w:uiPriority="39"/>
-    <w:lsdException w:name="Table Theme" w:semiHidden="1" w:unhideWhenUsed="1"/>
-    <w:lsdException w:name="Placeholder Text" w:semiHidden="1"/>
-    <w:lsdException w:name="No Spacing" w:uiPriority="1" w:qFormat="1"/>
-    <w:lsdException w:name="Light Shading" w:uiPriority="60"/>
-    <w:lsdException w:name="Light List" w:uiPriority="61"/>
-    <w:lsdException w:name="Light Grid" w:uiPriority="62"/>
-    <w:lsdException w:name="Medium Shading 1" w:uiPriority="63"/>
-    <w:lsdException w:name="Medium Shading 2" w:uiPriority="64"/>
-    <w:lsdException w:name="Medium List 1" w:uiPriority="65"/>
-    <w:lsdException w:name="Medium List 2" w:uiPriority="66"/>
-    <w:lsdException w:name="Medium Grid 1" w:uiPriority="67"/>
-    <w:lsdException w:name="Medium Grid 2" w:uiPriority="68"/>
-    <w:lsdException w:name="Medium Grid 3" w:uiPriority="69"/>
-    <w:lsdException w:name="Dark List" w:uiPriority="70"/>
-    <w:lsdException w:name="Colorful Shading" w:uiPriority="71"/>
-    <w:lsdException w:name="Colorful List" w:uiPriority="72"/>
-    <w:lsdException w:name="Colorful Grid" w:uiPriority="73"/>
-    <w:lsdException w:name="Light Shading Accent 1" w:uiPriority="60"/>
-    <w:lsdException w:name="Light List Accent 1" w:uiPriority="61"/>
-    <w:lsdException w:name="Light Grid Accent 1" w:uiPriority="62"/>
-    <w:lsdException w:name="Medium Shading 1 Accent 1" w:uiPriority="63"/>
-    <w:lsdException w:name="Medium Shading 2 Accent 1" w:uiPriority="64"/>
-    <w:lsdException w:name="Medium List 1 Accent 1" w:uiPriority="65"/>
-    <w:lsdException w:name="Revision" w:semiHidden="1"/>
-    <w:lsdException w:name="List Paragraph" w:uiPriority="34" w:qFormat="1"/>
-    <w:lsdException w:name="Quote" w:uiPriority="29" w:qFormat="1"/>
-    <w:lsdException w:name="Intense Quote" w:uiPriority="30" w:qFormat="1"/>
-    <w:lsdException w:name="Medium List 2 Accent 1" w:uiPriority="66"/>
-    <w:lsdException w:name="Medium Grid 1 Accent 1" w:uiPriority="67"/>
-    <w:lsdException w:name="Medium Grid 2 Accent 1" w:uiPriority="68"/>
-    <w:lsdException w:name="Medium Grid 3 Accent 1" w:uiPriority="69"/>
-    <w:lsdException w:name="Dark List Accent 1" w:uiPriority="70"/>
-    <w:lsdException w:name="Colorful Shading Accent 1" w:uiPriority="71"/>
-    <w:lsdException w:name="Colorful List Accent 1" w:uiPriority="72"/>
-    <w:lsdException w:name="Colorful Grid Accent 1" w:uiPriority="73"/>
-    <w:lsdException w:name="Light Shading Accent 2" w:uiPriority="60"/>
-    <w:lsdException w:name="Light List Accent 2" w:uiPriority="61"/>
-    <w:lsdException w:name="Light Grid Accent 2" w:uiPriority="62"/>
-    <w:lsdException w:name="Medium Shading 1 Accent 2" w:uiPriority="63"/>
-    <w:lsdException w:name="Medium Shading 2 Accent 2" w:uiPriority="64"/>
-    <w:lsdException w:name="Medium List 1 Accent 2" w:uiPriority="65"/>
-    <w:lsdException w:name="Medium List 2 Accent 2" w:uiPriority="66"/>
-    <w:lsdException w:name="Medium Grid 1 Accent 2" w:uiPriority="67"/>
-    <w:lsdException w:name="Medium Grid 2 Accent 2" w:uiPriority="68"/>
-    <w:lsdException w:name="Medium Grid 3 Accent 2" w:uiPriority="69"/>
-    <w:lsdException w:name="Dark List Accent 2" w:uiPriority="70"/>
-    <w:lsdException w:name="Colorful Shading Accent 2" w:uiPriority="71"/>
-    <w:lsdException w:name="Colorful List Accent 2" w:uiPriority="72"/>
-    <w:lsdException w:name="Colorful Grid Accent 2" w:uiPriority="73"/>
-    <w:lsdException w:name="Light Shading Accent 3" w:uiPriority="60"/>
-    <w:lsdException w:name="Light List Accent 3" w:uiPriority="61"/>
-    <w:lsdException w:name="Light Grid Accent 3" w:uiPriority="62"/>
-    <w:lsdException w:name="Medium Shading 1 Accent 3" w:uiPriority="63"/>
-    <w:lsdException w:name="Medium Shading 2 Accent 3" w:uiPriority="64"/>
-    <w:lsdException w:name="Medium List 1 Accent 3" w:uiPriority="65"/>
-    <w:lsdException w:name="Medium List 2 Accent 3" w:uiPriority="66"/>
-    <w:lsdException w:name="Medium Grid 1 Accent 3" w:uiPriority="67"/>
-    <w:lsdException w:name="Medium Grid 2 Accent 3" w:uiPriority="68"/>
-    <w:lsdException w:name="Medium Grid 3 Accent 3" w:uiPriority="69"/>
-    <w:lsdException w:name="Dark List Accent 3" w:uiPriority="70"/>
-    <w:lsdException w:name="Colorful Shading Accent 3" w:uiPriority="71"/>
-    <w:lsdException w:name="Colorful List Accent 3" w:uiPriority="72"/>
-    <w:lsdException w:name="Colorful Grid Accent 3" w:uiPriority="73"/>
-    <w:lsdException w:name="Light Shading Accent 4" w:uiPriority="60"/>
-    <w:lsdException w:name="Light List Accent 4" w:uiPriority="61"/>
-    <w:lsdException w:name="Light Grid Accent 4" w:uiPriority="62"/>
-    <w:lsdException w:name="Medium Shading 1 Accent 4" w:uiPriority="63"/>
-    <w:lsdException w:name="Medium Shading 2 Accent 4" w:uiPriority="64"/>
-    <w:lsdException w:name="Medium List 1 Accent 4" w:uiPriority="65"/>
-    <w:lsdException w:name="Medium List 2 Accent 4" w:uiPriority="66"/>
-    <w:lsdException w:name="Medium Grid 1 Accent 4" w:uiPriority="67"/>
-    <w:lsdException w:name="Medium Grid 2 Accent 4" w:uiPriority="68"/>
-    <w:lsdException w:name="Medium Grid 3 Accent 4" w:uiPriority="69"/>
-    <w:lsdException w:name="Dark List Accent 4" w:uiPriority="70"/>
-    <w:lsdException w:name="Colorful Shading Accent 4" w:uiPriority="71"/>
-    <w:lsdException w:name="Colorful List Accent 4" w:uiPriority="72"/>
-    <w:lsdException w:name="Colorful Grid Accent 4" w:uiPriority="73"/>
-    <w:lsdException w:name="Light Shading Accent 5" w:uiPriority="60"/>
-    <w:lsdException w:name="Light List Accent 5" w:uiPriority="61"/>
-    <w:lsdException w:name="Light Grid Accent 5" w:uiPriority="62"/>
-    <w:lsdException w:name="Medium Shading 1 Accent 5" w:uiPriority="63"/>
-    <w:lsdException w:name="Medium Shading 2 Accent 5" w:uiPriority="64"/>
-    <w:lsdException w:name="Medium List 1 Accent 5" w:uiPriority="65"/>
-    <w:lsdException w:name="Medium List 2 Accent 5" w:uiPriority="66"/>
-    <w:lsdException w:name="Medium Grid 1 Accent 5" w:uiPriority="67"/>
-    <w:lsdException w:name="Medium Grid 2 Accent 5" w:uiPriority="68"/>
-    <w:lsdException w:name="Medium Grid 3 Accent 5" w:uiPriority="69"/>
-    <w:lsdException w:name="Dark List Accent 5" w:uiPriority="70"/>
-    <w:lsdException w:name="Colorful Shading Accent 5" w:uiPriority="71"/>
-    <w:lsdException w:name="Colorful List Accent 5" w:uiPriority="72"/>
-    <w:lsdException w:name="Colorful Grid Accent 5" w:uiPriority="73"/>
-    <w:lsdException w:name="Light Shading Accent 6" w:uiPriority="60"/>
-    <w:lsdException w:name="Light List Accent 6" w:uiPriority="61"/>
-    <w:lsdException w:name="Light Grid Accent 6" w:uiPriority="62"/>
-    <w:lsdException w:name="Medium Shading 1 Accent 6" w:uiPriority="63"/>
-    <w:lsdException w:name="Medium Shading 2 Accent 6" w:uiPriority="64"/>
-    <w:lsdException w:name="Medium List 1 Accent 6" w:uiPriority="65"/>
-    <w:lsdException w:name="Medium List 2 Accent 6" w:uiPriority="66"/>
-    <w:lsdException w:name="Medium Grid 1 Accent 6" w:uiPriority="67"/>
-    <w:lsdException w:name="Medium Grid 2 Accent 6" w:uiPriority="68"/>
-    <w:lsdException w:name="Medium Grid 3 Accent 6" w:uiPriority="69"/>
-    <w:lsdException w:name="Dark List Accent 6" w:uiPriority="70"/>
-    <w:lsdException w:name="Colorful Shading Accent 6" w:uiPriority="71"/>
-    <w:lsdException w:name="Colorful List Accent 6" w:uiPriority="72"/>
-    <w:lsdException w:name="Colorful Grid Accent 6" w:uiPriority="73"/>
-    <w:lsdException w:name="Subtle Emphasis" w:uiPriority="19" w:qFormat="1"/>
-    <w:lsdException w:name="Intense Emphasis" w:uiPriority="21" w:qFormat="1"/>
-    <w:lsdException w:name="Subtle Reference" w:uiPriority="31" w:qFormat="1"/>
-    <w:lsdException w:name="Intense Reference" w:uiPriority="32" w:qFormat="1"/>
-    <w:lsdException w:name="Book Title" w:uiPriority="33" w:qFormat="1"/>
-    <w:lsdException w:name="Bibliography" w:semiHidden="1" w:uiPriority="37" w:unhideWhenUsed="1"/>
-    <w:lsdException w:name="TOC Heading" w:semiHidden="1" w:uiPriority="39" w:unhideWhenUsed="1" w:qFormat="1"/>
-    <w:lsdException w:name="Plain Table 1" w:uiPriority="41"/>
-    <w:lsdException w:name="Plain Table 2" w:uiPriority="42"/>
-    <w:lsdException w:name="Plain Table 3" w:uiPriority="43"/>
-    <w:lsdException w:name="Plain Table 4" w:uiPriority="44"/>
-    <w:lsdException w:name="Plain Table 5" w:uiPriority="45"/>
-    <w:lsdException w:name="Grid Table Light" w:uiPriority="40"/>
-    <w:lsdException w:name="Grid Table 1 Light" w:uiPriority="46"/>
-    <w:lsdException w:name="Grid Table 2" w:uiPriority="47"/>
-    <w:lsdException w:name="Grid Table 3" w:uiPriority="48"/>
-    <w:lsdException w:name="Grid Table 4" w:uiPriority="49"/>
-    <w:lsdException w:name="Grid Table 5 Dark" w:uiPriority="50"/>
-    <w:lsdException w:name="Grid Table 6 Colorful" w:uiPriority="51"/>
-    <w:lsdException w:name="Grid Table 7 Colorful" w:uiPriority="52"/>
-    <w:lsdException w:name="Grid Table 1 Light Accent 1" w:uiPriority="46"/>
-    <w:lsdException w:name="Grid Table 2 Accent 1" w:uiPriority="47"/>
-    <w:lsdException w:name="Grid Table 3 Accent 1" w:uiPriority="48"/>
-    <w:lsdException w:name="Grid Table 4 Accent 1" w:uiPriority="49"/>
-    <w:lsdException w:name="Grid Table 5 Dark Accent 1" w:uiPriority="50"/>
-    <w:lsdException w:name="Grid Table 6 Colorful Accent 1" w:uiPriority="51"/>
-    <w:lsdException w:name="Grid Table 7 Colorful Accent 1" w:uiPriority="52"/>
-    <w:lsdException w:name="Grid Table 1 Light Accent 2" w:uiPriority="46"/>
-    <w:lsdException w:name="Grid Table 2 Accent 2" w:uiPriority="47"/>
-    <w:lsdException w:name="Grid Table 3 Accent 2" w:uiPriority="48"/>
-    <w:lsdException w:name="Grid Table 4 Accent 2" w:uiPriority="49"/>
-    <w:lsdException w:name="Grid Table 5 Dark Accent 2" w:uiPriority="50"/>
-    <w:lsdException w:name="Grid Table 6 Colorful Accent 2" w:uiPriority="51"/>
-    <w:lsdException w:name="Grid Table 7 Colorful Accent 2" w:uiPriority="52"/>
-    <w:lsdException w:name="Grid Table 1 Light Accent 3" w:uiPriority="46"/>
-    <w:lsdException w:name="Grid Table 2 Accent 3" w:uiPriority="47"/>
-    <w:lsdException w:name="Grid Table 3 Accent 3" w:uiPriority="48"/>
-    <w:lsdException w:name="Grid Table 4 Accent 3" w:uiPriority="49"/>
-    <w:lsdException w:name="Grid Table 5 Dark Accent 3" w:uiPriority="50"/>
-    <w:lsdException w:name="Grid Table 6 Colorful Accent 3" w:uiPriority="51"/>
-    <w:lsdException w:name="Grid Table 7 Colorful Accent 3" w:uiPriority="52"/>
-    <w:lsdException w:name="Grid Table 1 Light Accent 4" w:uiPriority="46"/>
-    <w:lsdException w:name="Grid Table 2 Accent 4" w:uiPriority="47"/>
-    <w:lsdException w:name="Grid Table 3 Accent 4" w:uiPriority="48"/>
-    <w:lsdException w:name="Grid Table 4 Accent 4" w:uiPriority="49"/>
-    <w:lsdException w:name="Grid Table 5 Dark Accent 4" w:uiPriority="50"/>
-    <w:lsdException w:name="Grid Table 6 Colorful Accent 4" w:uiPriority="51"/>
-    <w:lsdException w:name="Grid Table 7 Colorful Accent 4" w:uiPriority="52"/>
-    <w:lsdException w:name="Grid Table 1 Light Accent 5" w:uiPriority="46"/>
-    <w:lsdException w:name="Grid Table 2 Accent 5" w:uiPriority="47"/>
-    <w:lsdException w:name="Grid Table 3 Accent 5" w:uiPriority="48"/>
-    <w:lsdException w:name="Grid Table 4 Accent 5" w:uiPriority="49"/>
-    <w:lsdException w:name="Grid Table 5 Dark Accent 5" w:uiPriority="50"/>
-    <w:lsdException w:name="Grid Table 6 Colorful Accent 5" w:uiPriority="51"/>
-    <w:lsdException w:name="Grid Table 7 Colorful Accent 5" w:uiPriority="52"/>
-    <w:lsdException w:name="Grid Table 1 Light Accent 6" w:uiPriority="46"/>
-    <w:lsdException w:name="Grid Table 2 Accent 6" w:uiPriority="47"/>
-    <w:lsdException w:name="Grid Table 3 Accent 6" w:uiPriority="48"/>
-    <w:lsdException w:name="Grid Table 4 Accent 6" w:uiPriority="49"/>
-    <w:lsdException w:name="Grid Table 5 Dark Accent 6" w:uiPriority="50"/>
-    <w:lsdException w:name="Grid Table 6 Colorful Accent 6" w:uiPriority="51"/>
-    <w:lsdException w:name="Grid Table 7 Colorful Accent 6" w:uiPriority="52"/>
-    <w:lsdException w:name="List Table 1 Light" w:uiPriority="46"/>
-    <w:lsdException w:name="List Table 2" w:uiPriority="47"/>
-    <w:lsdException w:name="List Table 3" w:uiPriority="48"/>
-    <w:lsdException w:name="List Table 4" w:uiPriority="49"/>
-    <w:lsdException w:name="List Table 5 Dark" w:uiPriority="50"/>
-    <w:lsdException w:name="List Table 6 Colorful" w:uiPriority="51"/>
-    <w:lsdException w:name="List Table 7 Colorful" w:uiPriority="52"/>
-    <w:lsdException w:name="List Table 1 Light Accent 1" w:uiPriority="46"/>
-    <w:lsdException w:name="List Table 2 Accent 1" w:uiPriority="47"/>
-    <w:lsdException w:name="List Table 3 Accent 1" w:uiPriority="48"/>
-    <w:lsdException w:name="List Table 4 Accent 1" w:uiPriority="49"/>
-    <w:lsdException w:name="List Table 5 Dark Accent 1" w:uiPriority="50"/>
-    <w:lsdException w:name="List Table 6 Colorful Accent 1" w:uiPriority="51"/>
-    <w:lsdException w:name="List Table 7 Colorful Accent 1" w:uiPriority="52"/>
-    <w:lsdException w:name="List Table 1 Light Accent 2" w:uiPriority="46"/>
-    <w:lsdException w:name="List Table 2 Accent 2" w:uiPriority="47"/>
-    <w:lsdException w:name="List Table 3 Accent 2" w:uiPriority="48"/>
-    <w:lsdException w:name="List Table 4 Accent 2" w:uiPriority="49"/>
-    <w:lsdException w:name="List Table 5 Dark Accent 2" w:uiPriority="50"/>
-    <w:lsdException w:name="List Table 6 Colorful Accent 2" w:uiPriority="51"/>
-    <w:lsdException w:name="List Table 7 Colorful Accent 2" w:uiPriority="52"/>
-    <w:lsdException w:name="List Table 1 Light Accent 3" w:uiPriority="46"/>
-    <w:lsdException w:name="List Table 2 Accent 3" w:uiPriority="47"/>
-    <w:lsdException w:name="List Table 3 Accent 3" w:uiPriority="48"/>
-    <w:lsdException w:name="List Table 4 Accent 3" w:uiPriority="49"/>
-    <w:lsdException w:name="List Table 5 Dark Accent 3" w:uiPriority="50"/>
-    <w:lsdException w:name="List Table 6 Colorful Accent 3" w:uiPriority="51"/>
-    <w:lsdException w:name="List Table 7 Colorful Accent 3" w:uiPriority="52"/>
-    <w:lsdException w:name="List Table 1 Light Accent 4" w:uiPriority="46"/>
-    <w:lsdException w:name="List Table 2 Accent 4" w:uiPriority="47"/>
-    <w:lsdException w:name="List Table 3 Accent 4" w:uiPriority="48"/>
-    <w:lsdException w:name="List Table 4 Accent 4" w:uiPriority="49"/>
-    <w:lsdException w:name="List Table 5 Dark Accent 4" w:uiPriority="50"/>
-    <w:lsdException w:name="List Table 6 Colorful Accent 4" w:uiPriority="51"/>
-    <w:lsdException w:name="List Table 7 Colorful Accent 4" w:uiPriority="52"/>
-    <w:lsdException w:name="List Table 1 Light Accent 5" w:uiPriority="46"/>
-    <w:lsdException w:name="List Table 2 Accent 5" w:uiPriority="47"/>
-    <w:lsdException w:name="List Table 3 Accent 5" w:uiPriority="48"/>
-    <w:lsdException w:name="List Table 4 Accent 5" w:uiPriority="49"/>
-    <w:lsdException w:name="List Table 5 Dark Accent 5" w:uiPriority="50"/>
-    <w:lsdException w:name="List Table 6 Colorful Accent 5" w:uiPriority="51"/>
-    <w:lsdException w:name="List Table 7 Colorful Accent 5" w:uiPriority="52"/>
-    <w:lsdException w:name="List Table 1 Light Accent 6" w:uiPriority="46"/>
-    <w:lsdException w:name="List Table 2 Accent 6" w:uiPriority="47"/>
-    <w:lsdException w:name="List Table 3 Accent 6" w:uiPriority="48"/>
-    <w:lsdException w:name="List Table 4 Accent 6" w:uiPriority="49"/>
-    <w:lsdException w:name="List Table 5 Dark Accent 6" w:uiPriority="50"/>
-    <w:lsdException w:name="List Table 6 Colorful Accent 6" w:uiPriority="51"/>
-    <w:lsdException w:name="List Table 7 Colorful Accent 6" w:uiPriority="52"/>
+  <w:latentStyles w:defLockedState="0" w:defUIPriority="99" w:defSemiHidden="1" w:defUnhideWhenUsed="1" w:defQFormat="0" w:count="267">
+    <w:lsdException w:name="Normal" w:semiHidden="0" w:uiPriority="0" w:unhideWhenUsed="0" w:qFormat="1"/>
+    <w:lsdException w:name="heading 1" w:semiHidden="0" w:uiPriority="9" w:unhideWhenUsed="0" w:qFormat="1"/>
+    <w:lsdException w:name="heading 2" w:uiPriority="9" w:qFormat="1"/>
+    <w:lsdException w:name="heading 3" w:uiPriority="9" w:qFormat="1"/>
+    <w:lsdException w:name="heading 4" w:uiPriority="9" w:qFormat="1"/>
+    <w:lsdException w:name="heading 5" w:uiPriority="9" w:qFormat="1"/>
+    <w:lsdException w:name="heading 6" w:uiPriority="9" w:qFormat="1"/>
+    <w:lsdException w:name="heading 7" w:uiPriority="9" w:qFormat="1"/>
+    <w:lsdException w:name="heading 8" w:uiPriority="9" w:qFormat="1"/>
+    <w:lsdException w:name="heading 9" w:uiPriority="9" w:qFormat="1"/>
+    <w:lsdException w:name="toc 1" w:uiPriority="39"/>
+    <w:lsdException w:name="toc 2" w:uiPriority="39"/>
+    <w:lsdException w:name="toc 3" w:uiPriority="39"/>
+    <w:lsdException w:name="toc 4" w:uiPriority="39"/>
+    <w:lsdException w:name="toc 5" w:uiPriority="39"/>
+    <w:lsdException w:name="toc 6" w:uiPriority="39"/>
+    <w:lsdException w:name="toc 7" w:uiPriority="39"/>
+    <w:lsdException w:name="toc 8" w:uiPriority="39"/>
+    <w:lsdException w:name="toc 9" w:uiPriority="39"/>
+    <w:lsdException w:name="caption" w:uiPriority="35" w:qFormat="1"/>
+    <w:lsdException w:name="Title" w:semiHidden="0" w:uiPriority="10" w:unhideWhenUsed="0" w:qFormat="1"/>
+    <w:lsdException w:name="Default Paragraph Font" w:uiPriority="1"/>
+    <w:lsdException w:name="Subtitle" w:semiHidden="0" w:uiPriority="11" w:unhideWhenUsed="0" w:qFormat="1"/>
+    <w:lsdException w:name="Strong" w:semiHidden="0" w:uiPriority="22" w:unhideWhenUsed="0" w:qFormat="1"/>
+    <w:lsdException w:name="Emphasis" w:semiHidden="0" w:uiPriority="20" w:unhideWhenUsed="0" w:qFormat="1"/>
+    <w:lsdException w:name="Table Grid" w:semiHidden="0" w:uiPriority="39" w:unhideWhenUsed="0"/>
+    <w:lsdException w:name="Placeholder Text" w:unhideWhenUsed="0"/>
+    <w:lsdException w:name="No Spacing" w:semiHidden="0" w:uiPriority="1" w:unhideWhenUsed="0" w:qFormat="1"/>
+    <w:lsdException w:name="Light Shading" w:semiHidden="0" w:uiPriority="60" w:unhideWhenUsed="0"/>
+    <w:lsdException w:name="Light List" w:semiHidden="0" w:uiPriority="61" w:unhideWhenUsed="0"/>
+    <w:lsdException w:name="Light Grid" w:semiHidden="0" w:uiPriority="62" w:unhideWhenUsed="0"/>
+    <w:lsdException w:name="Medium Shading 1" w:semiHidden="0" w:uiPriority="63" w:unhideWhenUsed="0"/>
+    <w:lsdException w:name="Medium Shading 2" w:semiHidden="0" w:uiPriority="64" w:unhideWhenUsed="0"/>
+    <w:lsdException w:name="Medium List 1" w:semiHidden="0" w:uiPriority="65" w:unhideWhenUsed="0"/>
+    <w:lsdException w:name="Medium List 2" w:semiHidden="0" w:uiPriority="66" w:unhideWhenUsed="0"/>
+    <w:lsdException w:name="Medium Grid 1" w:semiHidden="0" w:uiPriority="67" w:unhideWhenUsed="0"/>
+    <w:lsdException w:name="Medium Grid 2" w:semiHidden="0" w:uiPriority="68" w:unhideWhenUsed="0"/>
+    <w:lsdException w:name="Medium Grid 3" w:semiHidden="0" w:uiPriority="69" w:unhideWhenUsed="0"/>
+    <w:lsdException w:name="Dark List" w:semiHidden="0" w:uiPriority="70" w:unhideWhenUsed="0"/>
+    <w:lsdException w:name="Colorful Shading" w:semiHidden="0" w:uiPriority="71" w:unhideWhenUsed="0"/>
+    <w:lsdException w:name="Colorful List" w:semiHidden="0" w:uiPriority="72" w:unhideWhenUsed="0"/>
+    <w:lsdException w:name="Colorful Grid" w:semiHidden="0" w:uiPriority="73" w:unhideWhenUsed="0"/>
+    <w:lsdException w:name="Light Shading Accent 1" w:semiHidden="0" w:uiPriority="60" w:unhideWhenUsed="0"/>
+    <w:lsdException w:name="Light List Accent 1" w:semiHidden="0" w:uiPriority="61" w:unhideWhenUsed="0"/>
+    <w:lsdException w:name="Light Grid Accent 1" w:semiHidden="0" w:uiPriority="62" w:unhideWhenUsed="0"/>
+    <w:lsdException w:name="Medium Shading 1 Accent 1" w:semiHidden="0" w:uiPriority="63" w:unhideWhenUsed="0"/>
+    <w:lsdException w:name="Medium Shading 2 Accent 1" w:semiHidden="0" w:uiPriority="64" w:unhideWhenUsed="0"/>
+    <w:lsdException w:name="Medium List 1 Accent 1" w:semiHidden="0" w:uiPriority="65" w:unhideWhenUsed="0"/>
+    <w:lsdException w:name="Revision" w:unhideWhenUsed="0"/>
+    <w:lsdException w:name="List Paragraph" w:semiHidden="0" w:uiPriority="34" w:unhideWhenUsed="0" w:qFormat="1"/>
+    <w:lsdException w:name="Quote" w:semiHidden="0" w:uiPriority="29" w:unhideWhenUsed="0" w:qFormat="1"/>
+    <w:lsdException w:name="Intense Quote" w:semiHidden="0" w:uiPriority="30" w:unhideWhenUsed="0" w:qFormat="1"/>
+    <w:lsdException w:name="Medium List 2 Accent 1" w:semiHidden="0" w:uiPriority="66" w:unhideWhenUsed="0"/>
+    <w:lsdException w:name="Medium Grid 1 Accent 1" w:semiHidden="0" w:uiPriority="67" w:unhideWhenUsed="0"/>
+    <w:lsdException w:name="Medium Grid 2 Accent 1" w:semiHidden="0" w:uiPriority="68" w:unhideWhenUsed="0"/>
+    <w:lsdException w:name="Medium Grid 3 Accent 1" w:semiHidden="0" w:uiPriority="69" w:unhideWhenUsed="0"/>
+    <w:lsdException w:name="Dark List Accent 1" w:semiHidden="0" w:uiPriority="70" w:unhideWhenUsed="0"/>
+    <w:lsdException w:name="Colorful Shading Accent 1" w:semiHidden="0" w:uiPriority="71" w:unhideWhenUsed="0"/>
+    <w:lsdException w:name="Colorful List Accent 1" w:semiHidden="0" w:uiPriority="72" w:unhideWhenUsed="0"/>
+    <w:lsdException w:name="Colorful Grid Accent 1" w:semiHidden="0" w:uiPriority="73" w:unhideWhenUsed="0"/>
+    <w:lsdException w:name="Light Shading Accent 2" w:semiHidden="0" w:uiPriority="60" w:unhideWhenUsed="0"/>
+    <w:lsdException w:name="Light List Accent 2" w:semiHidden="0" w:uiPriority="61" w:unhideWhenUsed="0"/>
+    <w:lsdException w:name="Light Grid Accent 2" w:semiHidden="0" w:uiPriority="62" w:unhideWhenUsed="0"/>
+    <w:lsdException w:name="Medium Shading 1 Accent 2" w:semiHidden="0" w:uiPriority="63" w:unhideWhenUsed="0"/>
+    <w:lsdException w:name="Medium Shading 2 Accent 2" w:semiHidden="0" w:uiPriority="64" w:unhideWhenUsed="0"/>
+    <w:lsdException w:name="Medium List 1 Accent 2" w:semiHidden="0" w:uiPriority="65" w:unhideWhenUsed="0"/>
+    <w:lsdException w:name="Medium List 2 Accent 2" w:semiHidden="0" w:uiPriority="66" w:unhideWhenUsed="0"/>
+    <w:lsdException w:name="Medium Grid 1 Accent 2" w:semiHidden="0" w:uiPriority="67" w:unhideWhenUsed="0"/>
+    <w:lsdException w:name="Medium Grid 2 Accent 2" w:semiHidden="0" w:uiPriority="68" w:unhideWhenUsed="0"/>
+    <w:lsdException w:name="Medium Grid 3 Accent 2" w:semiHidden="0" w:uiPriority="69" w:unhideWhenUsed="0"/>
+    <w:lsdException w:name="Dark List Accent 2" w:semiHidden="0" w:uiPriority="70" w:unhideWhenUsed="0"/>
+    <w:lsdException w:name="Colorful Shading Accent 2" w:semiHidden="0" w:uiPriority="71" w:unhideWhenUsed="0"/>
+    <w:lsdException w:name="Colorful List Accent 2" w:semiHidden="0" w:uiPriority="72" w:unhideWhenUsed="0"/>
+    <w:lsdException w:name="Colorful Grid Accent 2" w:semiHidden="0" w:uiPriority="73" w:unhideWhenUsed="0"/>
+    <w:lsdException w:name="Light Shading Accent 3" w:semiHidden="0" w:uiPriority="60" w:unhideWhenUsed="0"/>
+    <w:lsdException w:name="Light List Accent 3" w:semiHidden="0" w:uiPriority="61" w:unhideWhenUsed="0"/>
+    <w:lsdException w:name="Light Grid Accent 3" w:semiHidden="0" w:uiPriority="62" w:unhideWhenUsed="0"/>
+    <w:lsdException w:name="Medium Shading 1 Accent 3" w:semiHidden="0" w:uiPriority="63" w:unhideWhenUsed="0"/>
+    <w:lsdException w:name="Medium Shading 2 Accent 3" w:semiHidden="0" w:uiPriority="64" w:unhideWhenUsed="0"/>
+    <w:lsdException w:name="Medium List 1 Accent 3" w:semiHidden="0" w:uiPriority="65" w:unhideWhenUsed="0"/>
+    <w:lsdException w:name="Medium List 2 Accent 3" w:semiHidden="0" w:uiPriority="66" w:unhideWhenUsed="0"/>
+    <w:lsdException w:name="Medium Grid 1 Accent 3" w:semiHidden="0" w:uiPriority="67" w:unhideWhenUsed="0"/>
+    <w:lsdException w:name="Medium Grid 2 Accent 3" w:semiHidden="0" w:uiPriority="68" w:unhideWhenUsed="0"/>
+    <w:lsdException w:name="Medium Grid 3 Accent 3" w:semiHidden="0" w:uiPriority="69" w:unhideWhenUsed="0"/>
+    <w:lsdException w:name="Dark List Accent 3" w:semiHidden="0" w:uiPriority="70" w:unhideWhenUsed="0"/>
+    <w:lsdException w:name="Colorful Shading Accent 3" w:semiHidden="0" w:uiPriority="71" w:unhideWhenUsed="0"/>
+    <w:lsdException w:name="Colorful List Accent 3" w:semiHidden="0" w:uiPriority="72" w:unhideWhenUsed="0"/>
+    <w:lsdException w:name="Colorful Grid Accent 3" w:semiHidden="0" w:uiPriority="73" w:unhideWhenUsed="0"/>
+    <w:lsdException w:name="Light Shading Accent 4" w:semiHidden="0" w:uiPriority="60" w:unhideWhenUsed="0"/>
+    <w:lsdException w:name="Light List Accent 4" w:semiHidden="0" w:uiPriority="61" w:unhideWhenUsed="0"/>
+    <w:lsdException w:name="Light Grid Accent 4" w:semiHidden="0" w:uiPriority="62" w:unhideWhenUsed="0"/>
+    <w:lsdException w:name="Medium Shading 1 Accent 4" w:semiHidden="0" w:uiPriority="63" w:unhideWhenUsed="0"/>
+    <w:lsdException w:name="Medium Shading 2 Accent 4" w:semiHidden="0" w:uiPriority="64" w:unhideWhenUsed="0"/>
+    <w:lsdException w:name="Medium List 1 Accent 4" w:semiHidden="0" w:uiPriority="65" w:unhideWhenUsed="0"/>
+    <w:lsdException w:name="Medium List 2 Accent 4" w:semiHidden="0" w:uiPriority="66" w:unhideWhenUsed="0"/>
+    <w:lsdException w:name="Medium Grid 1 Accent 4" w:semiHidden="0" w:uiPriority="67" w:unhideWhenUsed="0"/>
+    <w:lsdException w:name="Medium Grid 2 Accent 4" w:semiHidden="0" w:uiPriority="68" w:unhideWhenUsed="0"/>
+    <w:lsdException w:name="Medium Grid 3 Accent 4" w:semiHidden="0" w:uiPriority="69" w:unhideWhenUsed="0"/>
+    <w:lsdException w:name="Dark List Accent 4" w:semiHidden="0" w:uiPriority="70" w:unhideWhenUsed="0"/>
+    <w:lsdException w:name="Colorful Shading Accent 4" w:semiHidden="0" w:uiPriority="71" w:unhideWhenUsed="0"/>
+    <w:lsdException w:name="Colorful List Accent 4" w:semiHidden="0" w:uiPriority="72" w:unhideWhenUsed="0"/>
+    <w:lsdException w:name="Colorful Grid Accent 4" w:semiHidden="0" w:uiPriority="73" w:unhideWhenUsed="0"/>
+    <w:lsdException w:name="Light Shading Accent 5" w:semiHidden="0" w:uiPriority="60" w:unhideWhenUsed="0"/>
+    <w:lsdException w:name="Light List Accent 5" w:semiHidden="0" w:uiPriority="61" w:unhideWhenUsed="0"/>
+    <w:lsdException w:name="Light Grid Accent 5" w:semiHidden="0" w:uiPriority="62" w:unhideWhenUsed="0"/>
+    <w:lsdException w:name="Medium Shading 1 Accent 5" w:semiHidden="0" w:uiPriority="63" w:unhideWhenUsed="0"/>
+    <w:lsdException w:name="Medium Shading 2 Accent 5" w:semiHidden="0" w:uiPriority="64" w:unhideWhenUsed="0"/>
+    <w:lsdException w:name="Medium List 1 Accent 5" w:semiHidden="0" w:uiPriority="65" w:unhideWhenUsed="0"/>
+    <w:lsdException w:name="Medium List 2 Accent 5" w:semiHidden="0" w:uiPriority="66" w:unhideWhenUsed="0"/>
+    <w:lsdException w:name="Medium Grid 1 Accent 5" w:semiHidden="0" w:uiPriority="67" w:unhideWhenUsed="0"/>
+    <w:lsdException w:name="Medium Grid 2 Accent 5" w:semiHidden="0" w:uiPriority="68" w:unhideWhenUsed="0"/>
+    <w:lsdException w:name="Medium Grid 3 Accent 5" w:semiHidden="0" w:uiPriority="69" w:unhideWhenUsed="0"/>
+    <w:lsdException w:name="Dark List Accent 5" w:semiHidden="0" w:uiPriority="70" w:unhideWhenUsed="0"/>
+    <w:lsdException w:name="Colorful Shading Accent 5" w:semiHidden="0" w:uiPriority="71" w:unhideWhenUsed="0"/>
+    <w:lsdException w:name="Colorful List Accent 5" w:semiHidden="0" w:uiPriority="72" w:unhideWhenUsed="0"/>
+    <w:lsdException w:name="Colorful Grid Accent 5" w:semiHidden="0" w:uiPriority="73" w:unhideWhenUsed="0"/>
+    <w:lsdException w:name="Light Shading Accent 6" w:semiHidden="0" w:uiPriority="60" w:unhideWhenUsed="0"/>
+    <w:lsdException w:name="Light List Accent 6" w:semiHidden="0" w:uiPriority="61" w:unhideWhenUsed="0"/>
+    <w:lsdException w:name="Light Grid Accent 6" w:semiHidden="0" w:uiPriority="62" w:unhideWhenUsed="0"/>
+    <w:lsdException w:name="Medium Shading 1 Accent 6" w:semiHidden="0" w:uiPriority="63" w:unhideWhenUsed="0"/>
+    <w:lsdException w:name="Medium Shading 2 Accent 6" w:semiHidden="0" w:uiPriority="64" w:unhideWhenUsed="0"/>
+    <w:lsdException w:name="Medium List 1 Accent 6" w:semiHidden="0" w:uiPriority="65" w:unhideWhenUsed="0"/>
+    <w:lsdException w:name="Medium List 2 Accent 6" w:semiHidden="0" w:uiPriority="66" w:unhideWhenUsed="0"/>
+    <w:lsdException w:name="Medium Grid 1 Accent 6" w:semiHidden="0" w:uiPriority="67" w:unhideWhenUsed="0"/>
+    <w:lsdException w:name="Medium Grid 2 Accent 6" w:semiHidden="0" w:uiPriority="68" w:unhideWhenUsed="0"/>
+    <w:lsdException w:name="Medium Grid 3 Accent 6" w:semiHidden="0" w:uiPriority="69" w:unhideWhenUsed="0"/>
+    <w:lsdException w:name="Dark List Accent 6" w:semiHidden="0" w:uiPriority="70" w:unhideWhenUsed="0"/>
+    <w:lsdException w:name="Colorful Shading Accent 6" w:semiHidden="0" w:uiPriority="71" w:unhideWhenUsed="0"/>
+    <w:lsdException w:name="Colorful List Accent 6" w:semiHidden="0" w:uiPriority="72" w:unhideWhenUsed="0"/>
+    <w:lsdException w:name="Colorful Grid Accent 6" w:semiHidden="0" w:uiPriority="73" w:unhideWhenUsed="0"/>
+    <w:lsdException w:name="Subtle Emphasis" w:semiHidden="0" w:uiPriority="19" w:unhideWhenUsed="0" w:qFormat="1"/>
+    <w:lsdException w:name="Intense Emphasis" w:semiHidden="0" w:uiPriority="21" w:unhideWhenUsed="0" w:qFormat="1"/>
+    <w:lsdException w:name="Subtle Reference" w:semiHidden="0" w:uiPriority="31" w:unhideWhenUsed="0" w:qFormat="1"/>
+    <w:lsdException w:name="Intense Reference" w:semiHidden="0" w:uiPriority="32" w:unhideWhenUsed="0" w:qFormat="1"/>
+    <w:lsdException w:name="Book Title" w:semiHidden="0" w:uiPriority="33" w:unhideWhenUsed="0" w:qFormat="1"/>
+    <w:lsdException w:name="Bibliography" w:uiPriority="37"/>
+    <w:lsdException w:name="TOC Heading" w:uiPriority="39" w:qFormat="1"/>
+  </w:latentStyles>
+  <w:style w:type="paragraph" w:default="1" w:styleId="Normal">
+    <w:name w:val="Normal"/>
+    <w:qFormat/>
+  </w:style>
+  <w:style w:type="paragraph" w:styleId="Heading1">
+    <w:name w:val="heading 1"/>
+    <w:basedOn w:val="Normal"/>
+    <w:next w:val="Normal"/>
+    <w:link w:val="Heading1Char"/>
+    <w:uiPriority w:val="9"/>
+    <w:qFormat/>
+    <w:rsid w:val="006075B8"/>
+    <w:pPr>
+      <w:keepNext/>
+      <w:keepLines/>
+      <w:spacing w:before="240" w:after="0"/>
+      <w:outlineLvl w:val="0"/>
+    </w:pPr>
+    <w:rPr>
+      <w:rFonts w:asciiTheme="majorHAnsi" w:eastAsiaTheme="majorEastAsia" w:hAnsiTheme="majorHAnsi" w:cstheme="majorBidi"/>
+      <w:color w:val="2E74B5" w:themeColor="accent1" w:themeShade="BF"/>
+      <w:sz w:val="32"/>
+      <w:szCs w:val="32"/>
+    </w:rPr>
+  </w:style>
+  <w:style w:type="paragraph" w:styleId="Heading2">
+    <w:name w:val="heading 2"/>
+    <w:basedOn w:val="Normal"/>
+    <w:next w:val="Normal"/>
+    <w:link w:val="Heading2Char"/>
+    <w:uiPriority w:val="9"/>
+    <w:unhideWhenUsed/>
+    <w:qFormat/>
+    <w:rsid w:val="006075B8"/>
+    <w:pPr>
+      <w:keepNext/>
+      <w:keepLines/>
+      <w:spacing w:before="40" w:after="0"/>
+      <w:outlineLvl w:val="1"/>
+    </w:pPr>
+    <w:rPr>
+      <w:rFonts w:asciiTheme="majorHAnsi" w:eastAsiaTheme="majorEastAsia" w:hAnsiTheme="majorHAnsi" w:cstheme="majorBidi"/>
+      <w:color w:val="2E74B5" w:themeColor="accent1" w:themeShade="BF"/>
+      <w:sz w:val="26"/>
+      <w:szCs w:val="26"/>
+    </w:rPr>
+  </w:style>
+  <w:style w:type="character" w:default="1" w:styleId="DefaultParagraphFont">
+    <w:name w:val="Default Paragraph Font"/>
+    <w:uiPriority w:val="1"/>
+    <w:semiHidden/>
+    <w:unhideWhenUsed/>
+  </w:style>
+  <w:style w:type="table" w:default="1" w:styleId="TableNormal">
+    <w:name w:val="Normal Table"/>
+    <w:uiPriority w:val="99"/>
+    <w:semiHidden/>
+    <w:unhideWhenUsed/>
+    <w:tblPr>
+      <w:tblInd w:w="0" w:type="dxa"/>
+      <w:tblCellMar>
+        <w:top w:w="0" w:type="dxa"/>
+        <w:left w:w="108" w:type="dxa"/>
+        <w:bottom w:w="0" w:type="dxa"/>
+        <w:right w:w="108" w:type="dxa"/>
+      </w:tblCellMar>
+    </w:tblPr>
+  </w:style>
+  <w:style w:type="numbering" w:default="1" w:styleId="NoList">
+    <w:name w:val="No List"/>
+    <w:uiPriority w:val="99"/>
+    <w:semiHidden/>
+    <w:unhideWhenUsed/>
+  </w:style>
+  <w:style w:type="character" w:customStyle="1" w:styleId="Heading1Char">
+    <w:name w:val="Heading 1 Char"/>
+    <w:basedOn w:val="DefaultParagraphFont"/>
+    <w:link w:val="Heading1"/>
+    <w:uiPriority w:val="9"/>
+    <w:rsid w:val="006075B8"/>
+    <w:rPr>
+      <w:rFonts w:asciiTheme="majorHAnsi" w:eastAsiaTheme="majorEastAsia" w:hAnsiTheme="majorHAnsi" w:cstheme="majorBidi"/>
+      <w:color w:val="2E74B5" w:themeColor="accent1" w:themeShade="BF"/>
+      <w:sz w:val="32"/>
+      <w:szCs w:val="32"/>
+    </w:rPr>
+  </w:style>
+  <w:style w:type="paragraph" w:styleId="NoSpacing">
+    <w:name w:val="No Spacing"/>
+    <w:uiPriority w:val="1"/>
+    <w:qFormat/>
+    <w:rsid w:val="006075B8"/>
+    <w:pPr>
+      <w:spacing w:after="0" w:line="240" w:lineRule="auto"/>
+    </w:pPr>
+  </w:style>
+  <w:style w:type="character" w:customStyle="1" w:styleId="Heading2Char">
+    <w:name w:val="Heading 2 Char"/>
+    <w:basedOn w:val="DefaultParagraphFont"/>
+    <w:link w:val="Heading2"/>
+    <w:uiPriority w:val="9"/>
+    <w:rsid w:val="006075B8"/>
+    <w:rPr>
+      <w:rFonts w:asciiTheme="majorHAnsi" w:eastAsiaTheme="majorEastAsia" w:hAnsiTheme="majorHAnsi" w:cstheme="majorBidi"/>
+      <w:color w:val="2E74B5" w:themeColor="accent1" w:themeShade="BF"/>
+      <w:sz w:val="26"/>
+      <w:szCs w:val="26"/>
+    </w:rPr>
+  </w:style>
+  <w:style w:type="character" w:styleId="IntenseReference">
+    <w:name w:val="Intense Reference"/>
+    <w:basedOn w:val="DefaultParagraphFont"/>
+    <w:uiPriority w:val="32"/>
+    <w:qFormat/>
+    <w:rsid w:val="006075B8"/>
+    <w:rPr>
+      <w:b/>
+      <w:bCs/>
+      <w:smallCaps/>
+      <w:color w:val="5B9BD5" w:themeColor="accent1"/>
+      <w:spacing w:val="5"/>
+    </w:rPr>
+  </w:style>
+  <w:style w:type="character" w:styleId="IntenseEmphasis">
+    <w:name w:val="Intense Emphasis"/>
+    <w:basedOn w:val="DefaultParagraphFont"/>
+    <w:uiPriority w:val="21"/>
+    <w:qFormat/>
+    <w:rsid w:val="000E0D7B"/>
+    <w:rPr>
+      <w:i/>
+      <w:iCs/>
+      <w:color w:val="5B9BD5" w:themeColor="accent1"/>
+    </w:rPr>
+  </w:style>
+</w:styles>
+</file>
+
+<file path=word/stylesWithEffects.xml><?xml version="1.0" encoding="utf-8"?>
+<w:styles xmlns:wpc="http://schemas.microsoft.com/office/word/2010/wordprocessingCanvas" xmlns:mc="http://schemas.openxmlformats.org/markup-compatibility/2006" xmlns:o="urn:schemas-microsoft-com:office:office" xmlns:r="http://schemas.openxmlformats.org/officeDocument/2006/relationships" xmlns:m="http://schemas.openxmlformats.org/officeDocument/2006/math" xmlns:v="urn:schemas-microsoft-com:vml" xmlns:wp14="http://schemas.microsoft.com/office/word/2010/wordprocessingDrawing" xmlns:wp="http://schemas.openxmlformats.org/drawingml/2006/wordprocessingDrawing" xmlns:w10="urn:schemas-microsoft-com:office:word" xmlns:w="http://schemas.openxmlformats.org/wordprocessingml/2006/main" xmlns:w14="http://schemas.microsoft.com/office/word/2010/wordml" xmlns:wpg="http://schemas.microsoft.com/office/word/2010/wordprocessingGroup" xmlns:wpi="http://schemas.microsoft.com/office/word/2010/wordprocessingInk" xmlns:wne="http://schemas.microsoft.com/office/word/2006/wordml" xmlns:wps="http://schemas.microsoft.com/office/word/2010/wordprocessingShape" mc:Ignorable="w14 wp14">
+  <w:docDefaults>
+    <w:rPrDefault>
+      <w:rPr>
+        <w:rFonts w:asciiTheme="minorHAnsi" w:eastAsiaTheme="minorHAnsi" w:hAnsiTheme="minorHAnsi" w:cstheme="minorBidi"/>
+        <w:sz w:val="22"/>
+        <w:szCs w:val="22"/>
+        <w:lang w:val="en-US" w:eastAsia="en-US" w:bidi="ar-SA"/>
+      </w:rPr>
+    </w:rPrDefault>
+    <w:pPrDefault>
+      <w:pPr>
+        <w:spacing w:after="160" w:line="259" w:lineRule="auto"/>
+      </w:pPr>
+    </w:pPrDefault>
+  </w:docDefaults>
+  <w:latentStyles w:defLockedState="0" w:defUIPriority="99" w:defSemiHidden="1" w:defUnhideWhenUsed="1" w:defQFormat="0" w:count="267">
+    <w:lsdException w:name="Normal" w:semiHidden="0" w:uiPriority="0" w:unhideWhenUsed="0" w:qFormat="1"/>
+    <w:lsdException w:name="heading 1" w:semiHidden="0" w:uiPriority="9" w:unhideWhenUsed="0" w:qFormat="1"/>
+    <w:lsdException w:name="heading 2" w:uiPriority="9" w:qFormat="1"/>
+    <w:lsdException w:name="heading 3" w:uiPriority="9" w:qFormat="1"/>
+    <w:lsdException w:name="heading 4" w:uiPriority="9" w:qFormat="1"/>
+    <w:lsdException w:name="heading 5" w:uiPriority="9" w:qFormat="1"/>
+    <w:lsdException w:name="heading 6" w:uiPriority="9" w:qFormat="1"/>
+    <w:lsdException w:name="heading 7" w:uiPriority="9" w:qFormat="1"/>
+    <w:lsdException w:name="heading 8" w:uiPriority="9" w:qFormat="1"/>
+    <w:lsdException w:name="heading 9" w:uiPriority="9" w:qFormat="1"/>
+    <w:lsdException w:name="toc 1" w:uiPriority="39"/>
+    <w:lsdException w:name="toc 2" w:uiPriority="39"/>
+    <w:lsdException w:name="toc 3" w:uiPriority="39"/>
+    <w:lsdException w:name="toc 4" w:uiPriority="39"/>
+    <w:lsdException w:name="toc 5" w:uiPriority="39"/>
+    <w:lsdException w:name="toc 6" w:uiPriority="39"/>
+    <w:lsdException w:name="toc 7" w:uiPriority="39"/>
+    <w:lsdException w:name="toc 8" w:uiPriority="39"/>
+    <w:lsdException w:name="toc 9" w:uiPriority="39"/>
+    <w:lsdException w:name="caption" w:uiPriority="35" w:qFormat="1"/>
+    <w:lsdException w:name="Title" w:semiHidden="0" w:uiPriority="10" w:unhideWhenUsed="0" w:qFormat="1"/>
+    <w:lsdException w:name="Default Paragraph Font" w:uiPriority="1"/>
+    <w:lsdException w:name="Subtitle" w:semiHidden="0" w:uiPriority="11" w:unhideWhenUsed="0" w:qFormat="1"/>
+    <w:lsdException w:name="Strong" w:semiHidden="0" w:uiPriority="22" w:unhideWhenUsed="0" w:qFormat="1"/>
+    <w:lsdException w:name="Emphasis" w:semiHidden="0" w:uiPriority="20" w:unhideWhenUsed="0" w:qFormat="1"/>
+    <w:lsdException w:name="Table Grid" w:semiHidden="0" w:uiPriority="39" w:unhideWhenUsed="0"/>
+    <w:lsdException w:name="Placeholder Text" w:unhideWhenUsed="0"/>
+    <w:lsdException w:name="No Spacing" w:semiHidden="0" w:uiPriority="1" w:unhideWhenUsed="0" w:qFormat="1"/>
+    <w:lsdException w:name="Light Shading" w:semiHidden="0" w:uiPriority="60" w:unhideWhenUsed="0"/>
+    <w:lsdException w:name="Light List" w:semiHidden="0" w:uiPriority="61" w:unhideWhenUsed="0"/>
+    <w:lsdException w:name="Light Grid" w:semiHidden="0" w:uiPriority="62" w:unhideWhenUsed="0"/>
+    <w:lsdException w:name="Medium Shading 1" w:semiHidden="0" w:uiPriority="63" w:unhideWhenUsed="0"/>
+    <w:lsdException w:name="Medium Shading 2" w:semiHidden="0" w:uiPriority="64" w:unhideWhenUsed="0"/>
+    <w:lsdException w:name="Medium List 1" w:semiHidden="0" w:uiPriority="65" w:unhideWhenUsed="0"/>
+    <w:lsdException w:name="Medium List 2" w:semiHidden="0" w:uiPriority="66" w:unhideWhenUsed="0"/>
+    <w:lsdException w:name="Medium Grid 1" w:semiHidden="0" w:uiPriority="67" w:unhideWhenUsed="0"/>
+    <w:lsdException w:name="Medium Grid 2" w:semiHidden="0" w:uiPriority="68" w:unhideWhenUsed="0"/>
+    <w:lsdException w:name="Medium Grid 3" w:semiHidden="0" w:uiPriority="69" w:unhideWhenUsed="0"/>
+    <w:lsdException w:name="Dark List" w:semiHidden="0" w:uiPriority="70" w:unhideWhenUsed="0"/>
+    <w:lsdException w:name="Colorful Shading" w:semiHidden="0" w:uiPriority="71" w:unhideWhenUsed="0"/>
+    <w:lsdException w:name="Colorful List" w:semiHidden="0" w:uiPriority="72" w:unhideWhenUsed="0"/>
+    <w:lsdException w:name="Colorful Grid" w:semiHidden="0" w:uiPriority="73" w:unhideWhenUsed="0"/>
+    <w:lsdException w:name="Light Shading Accent 1" w:semiHidden="0" w:uiPriority="60" w:unhideWhenUsed="0"/>
+    <w:lsdException w:name="Light List Accent 1" w:semiHidden="0" w:uiPriority="61" w:unhideWhenUsed="0"/>
+    <w:lsdException w:name="Light Grid Accent 1" w:semiHidden="0" w:uiPriority="62" w:unhideWhenUsed="0"/>
+    <w:lsdException w:name="Medium Shading 1 Accent 1" w:semiHidden="0" w:uiPriority="63" w:unhideWhenUsed="0"/>
+    <w:lsdException w:name="Medium Shading 2 Accent 1" w:semiHidden="0" w:uiPriority="64" w:unhideWhenUsed="0"/>
+    <w:lsdException w:name="Medium List 1 Accent 1" w:semiHidden="0" w:uiPriority="65" w:unhideWhenUsed="0"/>
+    <w:lsdException w:name="Revision" w:unhideWhenUsed="0"/>
+    <w:lsdException w:name="List Paragraph" w:semiHidden="0" w:uiPriority="34" w:unhideWhenUsed="0" w:qFormat="1"/>
+    <w:lsdException w:name="Quote" w:semiHidden="0" w:uiPriority="29" w:unhideWhenUsed="0" w:qFormat="1"/>
+    <w:lsdException w:name="Intense Quote" w:semiHidden="0" w:uiPriority="30" w:unhideWhenUsed="0" w:qFormat="1"/>
+    <w:lsdException w:name="Medium List 2 Accent 1" w:semiHidden="0" w:uiPriority="66" w:unhideWhenUsed="0"/>
+    <w:lsdException w:name="Medium Grid 1 Accent 1" w:semiHidden="0" w:uiPriority="67" w:unhideWhenUsed="0"/>
+    <w:lsdException w:name="Medium Grid 2 Accent 1" w:semiHidden="0" w:uiPriority="68" w:unhideWhenUsed="0"/>
+    <w:lsdException w:name="Medium Grid 3 Accent 1" w:semiHidden="0" w:uiPriority="69" w:unhideWhenUsed="0"/>
+    <w:lsdException w:name="Dark List Accent 1" w:semiHidden="0" w:uiPriority="70" w:unhideWhenUsed="0"/>
+    <w:lsdException w:name="Colorful Shading Accent 1" w:semiHidden="0" w:uiPriority="71" w:unhideWhenUsed="0"/>
+    <w:lsdException w:name="Colorful List Accent 1" w:semiHidden="0" w:uiPriority="72" w:unhideWhenUsed="0"/>
+    <w:lsdException w:name="Colorful Grid Accent 1" w:semiHidden="0" w:uiPriority="73" w:unhideWhenUsed="0"/>
+    <w:lsdException w:name="Light Shading Accent 2" w:semiHidden="0" w:uiPriority="60" w:unhideWhenUsed="0"/>
+    <w:lsdException w:name="Light List Accent 2" w:semiHidden="0" w:uiPriority="61" w:unhideWhenUsed="0"/>
+    <w:lsdException w:name="Light Grid Accent 2" w:semiHidden="0" w:uiPriority="62" w:unhideWhenUsed="0"/>
+    <w:lsdException w:name="Medium Shading 1 Accent 2" w:semiHidden="0" w:uiPriority="63" w:unhideWhenUsed="0"/>
+    <w:lsdException w:name="Medium Shading 2 Accent 2" w:semiHidden="0" w:uiPriority="64" w:unhideWhenUsed="0"/>
+    <w:lsdException w:name="Medium List 1 Accent 2" w:semiHidden="0" w:uiPriority="65" w:unhideWhenUsed="0"/>
+    <w:lsdException w:name="Medium List 2 Accent 2" w:semiHidden="0" w:uiPriority="66" w:unhideWhenUsed="0"/>
+    <w:lsdException w:name="Medium Grid 1 Accent 2" w:semiHidden="0" w:uiPriority="67" w:unhideWhenUsed="0"/>
+    <w:lsdException w:name="Medium Grid 2 Accent 2" w:semiHidden="0" w:uiPriority="68" w:unhideWhenUsed="0"/>
+    <w:lsdException w:name="Medium Grid 3 Accent 2" w:semiHidden="0" w:uiPriority="69" w:unhideWhenUsed="0"/>
+    <w:lsdException w:name="Dark List Accent 2" w:semiHidden="0" w:uiPriority="70" w:unhideWhenUsed="0"/>
+    <w:lsdException w:name="Colorful Shading Accent 2" w:semiHidden="0" w:uiPriority="71" w:unhideWhenUsed="0"/>
+    <w:lsdException w:name="Colorful List Accent 2" w:semiHidden="0" w:uiPriority="72" w:unhideWhenUsed="0"/>
+    <w:lsdException w:name="Colorful Grid Accent 2" w:semiHidden="0" w:uiPriority="73" w:unhideWhenUsed="0"/>
+    <w:lsdException w:name="Light Shading Accent 3" w:semiHidden="0" w:uiPriority="60" w:unhideWhenUsed="0"/>
+    <w:lsdException w:name="Light List Accent 3" w:semiHidden="0" w:uiPriority="61" w:unhideWhenUsed="0"/>
+    <w:lsdException w:name="Light Grid Accent 3" w:semiHidden="0" w:uiPriority="62" w:unhideWhenUsed="0"/>
+    <w:lsdException w:name="Medium Shading 1 Accent 3" w:semiHidden="0" w:uiPriority="63" w:unhideWhenUsed="0"/>
+    <w:lsdException w:name="Medium Shading 2 Accent 3" w:semiHidden="0" w:uiPriority="64" w:unhideWhenUsed="0"/>
+    <w:lsdException w:name="Medium List 1 Accent 3" w:semiHidden="0" w:uiPriority="65" w:unhideWhenUsed="0"/>
+    <w:lsdException w:name="Medium List 2 Accent 3" w:semiHidden="0" w:uiPriority="66" w:unhideWhenUsed="0"/>
+    <w:lsdException w:name="Medium Grid 1 Accent 3" w:semiHidden="0" w:uiPriority="67" w:unhideWhenUsed="0"/>
+    <w:lsdException w:name="Medium Grid 2 Accent 3" w:semiHidden="0" w:uiPriority="68" w:unhideWhenUsed="0"/>
+    <w:lsdException w:name="Medium Grid 3 Accent 3" w:semiHidden="0" w:uiPriority="69" w:unhideWhenUsed="0"/>
+    <w:lsdException w:name="Dark List Accent 3" w:semiHidden="0" w:uiPriority="70" w:unhideWhenUsed="0"/>
+    <w:lsdException w:name="Colorful Shading Accent 3" w:semiHidden="0" w:uiPriority="71" w:unhideWhenUsed="0"/>
+    <w:lsdException w:name="Colorful List Accent 3" w:semiHidden="0" w:uiPriority="72" w:unhideWhenUsed="0"/>
+    <w:lsdException w:name="Colorful Grid Accent 3" w:semiHidden="0" w:uiPriority="73" w:unhideWhenUsed="0"/>
+    <w:lsdException w:name="Light Shading Accent 4" w:semiHidden="0" w:uiPriority="60" w:unhideWhenUsed="0"/>
+    <w:lsdException w:name="Light List Accent 4" w:semiHidden="0" w:uiPriority="61" w:unhideWhenUsed="0"/>
+    <w:lsdException w:name="Light Grid Accent 4" w:semiHidden="0" w:uiPriority="62" w:unhideWhenUsed="0"/>
+    <w:lsdException w:name="Medium Shading 1 Accent 4" w:semiHidden="0" w:uiPriority="63" w:unhideWhenUsed="0"/>
+    <w:lsdException w:name="Medium Shading 2 Accent 4" w:semiHidden="0" w:uiPriority="64" w:unhideWhenUsed="0"/>
+    <w:lsdException w:name="Medium List 1 Accent 4" w:semiHidden="0" w:uiPriority="65" w:unhideWhenUsed="0"/>
+    <w:lsdException w:name="Medium List 2 Accent 4" w:semiHidden="0" w:uiPriority="66" w:unhideWhenUsed="0"/>
+    <w:lsdException w:name="Medium Grid 1 Accent 4" w:semiHidden="0" w:uiPriority="67" w:unhideWhenUsed="0"/>
+    <w:lsdException w:name="Medium Grid 2 Accent 4" w:semiHidden="0" w:uiPriority="68" w:unhideWhenUsed="0"/>
+    <w:lsdException w:name="Medium Grid 3 Accent 4" w:semiHidden="0" w:uiPriority="69" w:unhideWhenUsed="0"/>
+    <w:lsdException w:name="Dark List Accent 4" w:semiHidden="0" w:uiPriority="70" w:unhideWhenUsed="0"/>
+    <w:lsdException w:name="Colorful Shading Accent 4" w:semiHidden="0" w:uiPriority="71" w:unhideWhenUsed="0"/>
+    <w:lsdException w:name="Colorful List Accent 4" w:semiHidden="0" w:uiPriority="72" w:unhideWhenUsed="0"/>
+    <w:lsdException w:name="Colorful Grid Accent 4" w:semiHidden="0" w:uiPriority="73" w:unhideWhenUsed="0"/>
+    <w:lsdException w:name="Light Shading Accent 5" w:semiHidden="0" w:uiPriority="60" w:unhideWhenUsed="0"/>
+    <w:lsdException w:name="Light List Accent 5" w:semiHidden="0" w:uiPriority="61" w:unhideWhenUsed="0"/>
+    <w:lsdException w:name="Light Grid Accent 5" w:semiHidden="0" w:uiPriority="62" w:unhideWhenUsed="0"/>
+    <w:lsdException w:name="Medium Shading 1 Accent 5" w:semiHidden="0" w:uiPriority="63" w:unhideWhenUsed="0"/>
+    <w:lsdException w:name="Medium Shading 2 Accent 5" w:semiHidden="0" w:uiPriority="64" w:unhideWhenUsed="0"/>
+    <w:lsdException w:name="Medium List 1 Accent 5" w:semiHidden="0" w:uiPriority="65" w:unhideWhenUsed="0"/>
+    <w:lsdException w:name="Medium List 2 Accent 5" w:semiHidden="0" w:uiPriority="66" w:unhideWhenUsed="0"/>
+    <w:lsdException w:name="Medium Grid 1 Accent 5" w:semiHidden="0" w:uiPriority="67" w:unhideWhenUsed="0"/>
+    <w:lsdException w:name="Medium Grid 2 Accent 5" w:semiHidden="0" w:uiPriority="68" w:unhideWhenUsed="0"/>
+    <w:lsdException w:name="Medium Grid 3 Accent 5" w:semiHidden="0" w:uiPriority="69" w:unhideWhenUsed="0"/>
+    <w:lsdException w:name="Dark List Accent 5" w:semiHidden="0" w:uiPriority="70" w:unhideWhenUsed="0"/>
+    <w:lsdException w:name="Colorful Shading Accent 5" w:semiHidden="0" w:uiPriority="71" w:unhideWhenUsed="0"/>
+    <w:lsdException w:name="Colorful List Accent 5" w:semiHidden="0" w:uiPriority="72" w:unhideWhenUsed="0"/>
+    <w:lsdException w:name="Colorful Grid Accent 5" w:semiHidden="0" w:uiPriority="73" w:unhideWhenUsed="0"/>
+    <w:lsdException w:name="Light Shading Accent 6" w:semiHidden="0" w:uiPriority="60" w:unhideWhenUsed="0"/>
+    <w:lsdException w:name="Light List Accent 6" w:semiHidden="0" w:uiPriority="61" w:unhideWhenUsed="0"/>
+    <w:lsdException w:name="Light Grid Accent 6" w:semiHidden="0" w:uiPriority="62" w:unhideWhenUsed="0"/>
+    <w:lsdException w:name="Medium Shading 1 Accent 6" w:semiHidden="0" w:uiPriority="63" w:unhideWhenUsed="0"/>
+    <w:lsdException w:name="Medium Shading 2 Accent 6" w:semiHidden="0" w:uiPriority="64" w:unhideWhenUsed="0"/>
+    <w:lsdException w:name="Medium List 1 Accent 6" w:semiHidden="0" w:uiPriority="65" w:unhideWhenUsed="0"/>
+    <w:lsdException w:name="Medium List 2 Accent 6" w:semiHidden="0" w:uiPriority="66" w:unhideWhenUsed="0"/>
+    <w:lsdException w:name="Medium Grid 1 Accent 6" w:semiHidden="0" w:uiPriority="67" w:unhideWhenUsed="0"/>
+    <w:lsdException w:name="Medium Grid 2 Accent 6" w:semiHidden="0" w:uiPriority="68" w:unhideWhenUsed="0"/>
+    <w:lsdException w:name="Medium Grid 3 Accent 6" w:semiHidden="0" w:uiPriority="69" w:unhideWhenUsed="0"/>
+    <w:lsdException w:name="Dark List Accent 6" w:semiHidden="0" w:uiPriority="70" w:unhideWhenUsed="0"/>
+    <w:lsdException w:name="Colorful Shading Accent 6" w:semiHidden="0" w:uiPriority="71" w:unhideWhenUsed="0"/>
+    <w:lsdException w:name="Colorful List Accent 6" w:semiHidden="0" w:uiPriority="72" w:unhideWhenUsed="0"/>
+    <w:lsdException w:name="Colorful Grid Accent 6" w:semiHidden="0" w:uiPriority="73" w:unhideWhenUsed="0"/>
+    <w:lsdException w:name="Subtle Emphasis" w:semiHidden="0" w:uiPriority="19" w:unhideWhenUsed="0" w:qFormat="1"/>
+    <w:lsdException w:name="Intense Emphasis" w:semiHidden="0" w:uiPriority="21" w:unhideWhenUsed="0" w:qFormat="1"/>
+    <w:lsdException w:name="Subtle Reference" w:semiHidden="0" w:uiPriority="31" w:unhideWhenUsed="0" w:qFormat="1"/>
+    <w:lsdException w:name="Intense Reference" w:semiHidden="0" w:uiPriority="32" w:unhideWhenUsed="0" w:qFormat="1"/>
+    <w:lsdException w:name="Book Title" w:semiHidden="0" w:uiPriority="33" w:unhideWhenUsed="0" w:qFormat="1"/>
+    <w:lsdException w:name="Bibliography" w:uiPriority="37"/>
+    <w:lsdException w:name="TOC Heading" w:uiPriority="39" w:qFormat="1"/>
   </w:latentStyles>
   <w:style w:type="paragraph" w:default="1" w:styleId="Normal">
     <w:name w:val="Normal"/>
@@ -1859,7 +1951,7 @@
   <a:extraClrSchemeLst/>
   <a:extLst>
     <a:ext uri="{05A4C25C-085E-4340-85A3-A5531E510DB2}">
-      <thm15:themeFamily xmlns:thm15="http://schemas.microsoft.com/office/thememl/2012/main" name="Office Theme" id="{62F939B6-93AF-4DB8-9C6B-D6C7DFDC589F}" vid="{4A3C46E8-61CC-4603-A589-7422A47A8E4A}"/>
+      <thm15:themeFamily xmlns:thm15="http://schemas.microsoft.com/office/thememl/2012/main" xmlns="" name="Office Theme" id="{62F939B6-93AF-4DB8-9C6B-D6C7DFDC589F}" vid="{4A3C46E8-61CC-4603-A589-7422A47A8E4A}"/>
     </a:ext>
   </a:extLst>
 </a:theme>

</xml_diff>